<commit_message>
update JAVA CR LIST V4
</commit_message>
<xml_diff>
--- a/CR紀錄表/CR紀錄表_陳瑜婕_JAVA_V4.docx
+++ b/CR紀錄表/CR紀錄表_陳瑜婕_JAVA_V4.docx
@@ -711,27 +711,7 @@
                 <w:szCs w:val="26"/>
               </w:rPr>
               <w:br/>
-              <w:t>- 超過三個字串</w:t>
-            </w:r>
-            <w:proofErr w:type="gramStart"/>
-            <w:r>
-              <w:rPr>
-                <w:rFonts w:ascii="微軟正黑體" w:eastAsia="微軟正黑體" w:hAnsi="微軟正黑體" w:cs="微軟正黑體"/>
-                <w:color w:val="000000"/>
-                <w:sz w:val="26"/>
-                <w:szCs w:val="26"/>
-              </w:rPr>
-              <w:t>串</w:t>
-            </w:r>
-            <w:proofErr w:type="gramEnd"/>
-            <w:r>
-              <w:rPr>
-                <w:rFonts w:ascii="微軟正黑體" w:eastAsia="微軟正黑體" w:hAnsi="微軟正黑體" w:cs="微軟正黑體"/>
-                <w:color w:val="000000"/>
-                <w:sz w:val="26"/>
-                <w:szCs w:val="26"/>
-              </w:rPr>
-              <w:t>接要採用StringBuilder</w:t>
+              <w:t>- 超過三個字串串接要採用StringBuilder</w:t>
             </w:r>
           </w:p>
           <w:p>
@@ -758,47 +738,7 @@
                 <w:sz w:val="26"/>
                 <w:szCs w:val="26"/>
               </w:rPr>
-              <w:t>- 字元優先採用</w:t>
-            </w:r>
-            <w:proofErr w:type="gramStart"/>
-            <w:r>
-              <w:rPr>
-                <w:rFonts w:ascii="微軟正黑體" w:eastAsia="微軟正黑體" w:hAnsi="微軟正黑體" w:cs="微軟正黑體"/>
-                <w:color w:val="000000"/>
-                <w:sz w:val="26"/>
-                <w:szCs w:val="26"/>
-              </w:rPr>
-              <w:t>’’</w:t>
-            </w:r>
-            <w:proofErr w:type="gramEnd"/>
-            <w:r>
-              <w:rPr>
-                <w:rFonts w:ascii="微軟正黑體" w:eastAsia="微軟正黑體" w:hAnsi="微軟正黑體" w:cs="微軟正黑體"/>
-                <w:color w:val="000000"/>
-                <w:sz w:val="26"/>
-                <w:szCs w:val="26"/>
-              </w:rPr>
-              <w:t>單引號，字串才是採用</w:t>
-            </w:r>
-            <w:proofErr w:type="gramStart"/>
-            <w:r>
-              <w:rPr>
-                <w:rFonts w:ascii="微軟正黑體" w:eastAsia="微軟正黑體" w:hAnsi="微軟正黑體" w:cs="微軟正黑體"/>
-                <w:color w:val="000000"/>
-                <w:sz w:val="26"/>
-                <w:szCs w:val="26"/>
-              </w:rPr>
-              <w:t>””</w:t>
-            </w:r>
-            <w:proofErr w:type="gramEnd"/>
-            <w:r>
-              <w:rPr>
-                <w:rFonts w:ascii="微軟正黑體" w:eastAsia="微軟正黑體" w:hAnsi="微軟正黑體" w:cs="微軟正黑體"/>
-                <w:color w:val="000000"/>
-                <w:sz w:val="26"/>
-                <w:szCs w:val="26"/>
-              </w:rPr>
-              <w:t>雙引號</w:t>
+              <w:t>- 字元優先採用’’單引號，字串才是採用””雙引號</w:t>
             </w:r>
           </w:p>
           <w:p>
@@ -1110,27 +1050,7 @@
                 <w:sz w:val="26"/>
                 <w:szCs w:val="26"/>
               </w:rPr>
-              <w:t>若只是要換行，</w:t>
-            </w:r>
-            <w:proofErr w:type="spellStart"/>
-            <w:r>
-              <w:rPr>
-                <w:rFonts w:ascii="微軟正黑體" w:eastAsia="微軟正黑體" w:hAnsi="微軟正黑體" w:cs="微軟正黑體"/>
-                <w:color w:val="000000"/>
-                <w:sz w:val="26"/>
-                <w:szCs w:val="26"/>
-              </w:rPr>
-              <w:t>printin</w:t>
-            </w:r>
-            <w:proofErr w:type="spellEnd"/>
-            <w:r>
-              <w:rPr>
-                <w:rFonts w:ascii="微軟正黑體" w:eastAsia="微軟正黑體" w:hAnsi="微軟正黑體" w:cs="微軟正黑體"/>
-                <w:color w:val="000000"/>
-                <w:sz w:val="26"/>
-                <w:szCs w:val="26"/>
-              </w:rPr>
-              <w:t>()不用傳入參數即可達成</w:t>
+              <w:t>若只是要換行，printin()不用傳入參數即可達成</w:t>
             </w:r>
           </w:p>
         </w:tc>
@@ -1879,27 +1799,7 @@
                 <w:sz w:val="26"/>
                 <w:szCs w:val="26"/>
               </w:rPr>
-              <w:t>implement 會自動</w:t>
-            </w:r>
-            <w:proofErr w:type="gramStart"/>
-            <w:r>
-              <w:rPr>
-                <w:rFonts w:ascii="微軟正黑體" w:eastAsia="微軟正黑體" w:hAnsi="微軟正黑體" w:cs="微軟正黑體"/>
-                <w:color w:val="000000"/>
-                <w:sz w:val="26"/>
-                <w:szCs w:val="26"/>
-              </w:rPr>
-              <w:t>建構無參數</w:t>
-            </w:r>
-            <w:proofErr w:type="gramEnd"/>
-            <w:r>
-              <w:rPr>
-                <w:rFonts w:ascii="微軟正黑體" w:eastAsia="微軟正黑體" w:hAnsi="微軟正黑體" w:cs="微軟正黑體"/>
-                <w:color w:val="000000"/>
-                <w:sz w:val="26"/>
-                <w:szCs w:val="26"/>
-              </w:rPr>
-              <w:t>的建構子，可以等真的有此需求的時候再加上去</w:t>
+              <w:t>implement 會自動建構無參數的建構子，可以等真的有此需求的時候再加上去</w:t>
             </w:r>
           </w:p>
         </w:tc>
@@ -2007,27 +1907,7 @@
                 <w:sz w:val="26"/>
                 <w:szCs w:val="26"/>
               </w:rPr>
-              <w:t>任</w:t>
-            </w:r>
-            <w:proofErr w:type="gramStart"/>
-            <w:r>
-              <w:rPr>
-                <w:rFonts w:ascii="微軟正黑體" w:eastAsia="微軟正黑體" w:hAnsi="微軟正黑體" w:cs="微軟正黑體" w:hint="eastAsia"/>
-                <w:color w:val="FFFFFF"/>
-                <w:sz w:val="26"/>
-                <w:szCs w:val="26"/>
-              </w:rPr>
-              <w:t>一</w:t>
-            </w:r>
-            <w:proofErr w:type="gramEnd"/>
-            <w:r>
-              <w:rPr>
-                <w:rFonts w:ascii="微軟正黑體" w:eastAsia="微軟正黑體" w:hAnsi="微軟正黑體" w:cs="微軟正黑體" w:hint="eastAsia"/>
-                <w:color w:val="FFFFFF"/>
-                <w:sz w:val="26"/>
-                <w:szCs w:val="26"/>
-              </w:rPr>
-              <w:t>參數</w:t>
+              <w:t>任一參數</w:t>
             </w:r>
             <w:r>
               <w:rPr>
@@ -2239,47 +2119,7 @@
                 <w:sz w:val="26"/>
                 <w:szCs w:val="26"/>
               </w:rPr>
-              <w:t>依照題目Sales傳入的第四</w:t>
-            </w:r>
-            <w:proofErr w:type="gramStart"/>
-            <w:r>
-              <w:rPr>
-                <w:rFonts w:ascii="微軟正黑體" w:eastAsia="微軟正黑體" w:hAnsi="微軟正黑體" w:cs="微軟正黑體"/>
-                <w:color w:val="000000"/>
-                <w:sz w:val="26"/>
-                <w:szCs w:val="26"/>
-              </w:rPr>
-              <w:t>個</w:t>
-            </w:r>
-            <w:proofErr w:type="gramEnd"/>
-            <w:r>
-              <w:rPr>
-                <w:rFonts w:ascii="微軟正黑體" w:eastAsia="微軟正黑體" w:hAnsi="微軟正黑體" w:cs="微軟正黑體"/>
-                <w:color w:val="000000"/>
-                <w:sz w:val="26"/>
-                <w:szCs w:val="26"/>
-              </w:rPr>
-              <w:t>參數不是bonus為業績; 第三</w:t>
-            </w:r>
-            <w:proofErr w:type="gramStart"/>
-            <w:r>
-              <w:rPr>
-                <w:rFonts w:ascii="微軟正黑體" w:eastAsia="微軟正黑體" w:hAnsi="微軟正黑體" w:cs="微軟正黑體"/>
-                <w:color w:val="000000"/>
-                <w:sz w:val="26"/>
-                <w:szCs w:val="26"/>
-              </w:rPr>
-              <w:t>個</w:t>
-            </w:r>
-            <w:proofErr w:type="gramEnd"/>
-            <w:r>
-              <w:rPr>
-                <w:rFonts w:ascii="微軟正黑體" w:eastAsia="微軟正黑體" w:hAnsi="微軟正黑體" w:cs="微軟正黑體"/>
-                <w:color w:val="000000"/>
-                <w:sz w:val="26"/>
-                <w:szCs w:val="26"/>
-              </w:rPr>
-              <w:t xml:space="preserve">參數為salary; </w:t>
+              <w:t xml:space="preserve">依照題目Sales傳入的第四個參數不是bonus為業績; 第三個參數為salary; </w:t>
             </w:r>
           </w:p>
         </w:tc>
@@ -3032,27 +2872,7 @@
                 <w:sz w:val="26"/>
                 <w:szCs w:val="26"/>
               </w:rPr>
-              <w:t>修改前：超過三個字串</w:t>
-            </w:r>
-            <w:proofErr w:type="gramStart"/>
-            <w:r>
-              <w:rPr>
-                <w:rFonts w:ascii="微軟正黑體" w:eastAsia="微軟正黑體" w:hAnsi="微軟正黑體" w:cs="微軟正黑體"/>
-                <w:color w:val="FFFFFF"/>
-                <w:sz w:val="26"/>
-                <w:szCs w:val="26"/>
-              </w:rPr>
-              <w:t>串</w:t>
-            </w:r>
-            <w:proofErr w:type="gramEnd"/>
-            <w:r>
-              <w:rPr>
-                <w:rFonts w:ascii="微軟正黑體" w:eastAsia="微軟正黑體" w:hAnsi="微軟正黑體" w:cs="微軟正黑體"/>
-                <w:color w:val="FFFFFF"/>
-                <w:sz w:val="26"/>
-                <w:szCs w:val="26"/>
-              </w:rPr>
-              <w:t>接要採用StringBuilder</w:t>
+              <w:t>修改前：超過三個字串串接要採用StringBuilder</w:t>
             </w:r>
           </w:p>
           <w:p>
@@ -3135,129 +2955,50 @@
                 <w:sz w:val="26"/>
                 <w:szCs w:val="26"/>
               </w:rPr>
-              <w:t>修改後：採用</w:t>
-            </w:r>
-            <w:proofErr w:type="spellStart"/>
-            <w:r>
-              <w:rPr>
-                <w:rFonts w:ascii="微軟正黑體" w:eastAsia="微軟正黑體" w:hAnsi="微軟正黑體" w:cs="微軟正黑體"/>
-                <w:color w:val="FFFFFF"/>
-                <w:sz w:val="26"/>
-                <w:szCs w:val="26"/>
-              </w:rPr>
-              <w:t>instanceof</w:t>
-            </w:r>
-            <w:proofErr w:type="spellEnd"/>
-            <w:r>
-              <w:rPr>
-                <w:rFonts w:ascii="微軟正黑體" w:eastAsia="微軟正黑體" w:hAnsi="微軟正黑體" w:cs="微軟正黑體"/>
-                <w:color w:val="FFFFFF"/>
-                <w:sz w:val="26"/>
-                <w:szCs w:val="26"/>
-              </w:rPr>
-              <w:t xml:space="preserve"> 去取得Sales 中的payment ，並使用</w:t>
-            </w:r>
-            <w:proofErr w:type="spellStart"/>
-            <w:r>
-              <w:rPr>
-                <w:rFonts w:ascii="微軟正黑體" w:eastAsia="微軟正黑體" w:hAnsi="微軟正黑體" w:cs="微軟正黑體"/>
-                <w:color w:val="FFFFFF"/>
-                <w:sz w:val="26"/>
-                <w:szCs w:val="26"/>
-              </w:rPr>
-              <w:t>Stringbuilding</w:t>
-            </w:r>
-            <w:proofErr w:type="spellEnd"/>
-            <w:r>
-              <w:rPr>
-                <w:rFonts w:ascii="微軟正黑體" w:eastAsia="微軟正黑體" w:hAnsi="微軟正黑體" w:cs="微軟正黑體"/>
-                <w:color w:val="FFFFFF"/>
-                <w:sz w:val="26"/>
-                <w:szCs w:val="26"/>
-              </w:rPr>
-              <w:t>串接字串</w:t>
-            </w:r>
-          </w:p>
-          <w:p>
-            <w:pPr>
+              <w:t>修改後：採用instanceof 去取得Sales 中的payment ，並使用Stringbuilding串接字串</w:t>
+            </w:r>
+          </w:p>
+          <w:p>
+            <w:pPr>
+              <w:rPr>
+                <w:rFonts w:ascii="微軟正黑體" w:eastAsia="微軟正黑體" w:hAnsi="微軟正黑體" w:cs="微軟正黑體"/>
+                <w:color w:val="FFFFFF"/>
+                <w:sz w:val="26"/>
+                <w:szCs w:val="26"/>
+              </w:rPr>
+            </w:pPr>
+            <w:r>
+              <w:rPr>
+                <w:rFonts w:ascii="微軟正黑體" w:eastAsia="微軟正黑體" w:hAnsi="微軟正黑體" w:cs="微軟正黑體"/>
+                <w:color w:val="FFFFFF"/>
+                <w:sz w:val="26"/>
+                <w:szCs w:val="26"/>
+              </w:rPr>
+              <w:t>** try-catch邏輯: 若第一筆資料成功寫入，第二筆資料失敗，會直接進入catch區域，跳脫此迴圈，不會再寫入後續的資料</w:t>
+            </w:r>
+            <w:r>
               <w:rPr>
                 <w:rFonts w:ascii="微軟正黑體" w:eastAsia="微軟正黑體" w:hAnsi="微軟正黑體" w:cs="微軟正黑體" w:hint="eastAsia"/>
                 <w:color w:val="FFFFFF"/>
                 <w:sz w:val="26"/>
                 <w:szCs w:val="26"/>
               </w:rPr>
-            </w:pPr>
-            <w:r>
-              <w:rPr>
-                <w:rFonts w:ascii="微軟正黑體" w:eastAsia="微軟正黑體" w:hAnsi="微軟正黑體" w:cs="微軟正黑體"/>
-                <w:color w:val="FFFFFF"/>
-                <w:sz w:val="26"/>
-                <w:szCs w:val="26"/>
-              </w:rPr>
-              <w:t>** try-catch邏輯: 若第一筆資料成功寫入，第二筆資料失敗，會直接進入catch區域，跳脫此</w:t>
-            </w:r>
-            <w:proofErr w:type="gramStart"/>
-            <w:r>
-              <w:rPr>
-                <w:rFonts w:ascii="微軟正黑體" w:eastAsia="微軟正黑體" w:hAnsi="微軟正黑體" w:cs="微軟正黑體"/>
-                <w:color w:val="FFFFFF"/>
-                <w:sz w:val="26"/>
-                <w:szCs w:val="26"/>
-              </w:rPr>
-              <w:t>迴</w:t>
-            </w:r>
-            <w:proofErr w:type="gramEnd"/>
-            <w:r>
-              <w:rPr>
-                <w:rFonts w:ascii="微軟正黑體" w:eastAsia="微軟正黑體" w:hAnsi="微軟正黑體" w:cs="微軟正黑體"/>
-                <w:color w:val="FFFFFF"/>
-                <w:sz w:val="26"/>
-                <w:szCs w:val="26"/>
-              </w:rPr>
-              <w:t>圈，不會再寫入後續的資料</w:t>
-            </w:r>
-            <w:r>
-              <w:rPr>
-                <w:rFonts w:ascii="微軟正黑體" w:eastAsia="微軟正黑體" w:hAnsi="微軟正黑體" w:cs="微軟正黑體" w:hint="eastAsia"/>
-                <w:color w:val="FFFFFF"/>
-                <w:sz w:val="26"/>
-                <w:szCs w:val="26"/>
-              </w:rPr>
-              <w:t xml:space="preserve"> (*更新為從Sales &amp; Supervisor取</w:t>
-            </w:r>
-            <w:proofErr w:type="spellStart"/>
-            <w:r>
-              <w:rPr>
-                <w:rFonts w:ascii="微軟正黑體" w:eastAsia="微軟正黑體" w:hAnsi="微軟正黑體" w:cs="微軟正黑體" w:hint="eastAsia"/>
-                <w:color w:val="FFFFFF"/>
-                <w:sz w:val="26"/>
-                <w:szCs w:val="26"/>
-              </w:rPr>
-              <w:t>getPayment</w:t>
-            </w:r>
-            <w:proofErr w:type="spellEnd"/>
-            <w:r>
-              <w:rPr>
-                <w:rFonts w:ascii="微軟正黑體" w:eastAsia="微軟正黑體" w:hAnsi="微軟正黑體" w:cs="微軟正黑體" w:hint="eastAsia"/>
-                <w:color w:val="FFFFFF"/>
-                <w:sz w:val="26"/>
-                <w:szCs w:val="26"/>
-              </w:rPr>
-              <w:t xml:space="preserve">() ) </w:t>
-            </w:r>
-          </w:p>
-          <w:p>
-            <w:pPr>
-              <w:rPr>
-                <w:rFonts w:ascii="微軟正黑體" w:eastAsia="微軟正黑體" w:hAnsi="微軟正黑體" w:cs="微軟正黑體"/>
-                <w:color w:val="FFFFFF"/>
-                <w:sz w:val="26"/>
-                <w:szCs w:val="26"/>
-              </w:rPr>
-            </w:pPr>
-            <w:r>
-              <w:rPr>
-                <w:rFonts w:ascii="微軟正黑體" w:eastAsia="微軟正黑體" w:hAnsi="微軟正黑體" w:cs="微軟正黑體"/>
+              <w:t xml:space="preserve"> (*更新為從Sales &amp; Supervisor取getPayment() ) </w:t>
+            </w:r>
+          </w:p>
+          <w:p>
+            <w:pPr>
+              <w:rPr>
+                <w:rFonts w:ascii="微軟正黑體" w:eastAsia="微軟正黑體" w:hAnsi="微軟正黑體" w:cs="微軟正黑體"/>
+                <w:color w:val="FFFFFF"/>
+                <w:sz w:val="26"/>
+                <w:szCs w:val="26"/>
+              </w:rPr>
+            </w:pPr>
+            <w:r>
+              <w:rPr>
+                <w:rFonts w:ascii="微軟正黑體" w:eastAsia="微軟正黑體" w:hAnsi="微軟正黑體" w:cs="微軟正黑體"/>
+                <w:noProof/>
                 <w:color w:val="FFFFFF"/>
                 <w:sz w:val="26"/>
                 <w:szCs w:val="26"/>
@@ -3430,67 +3171,7 @@
                 <w:sz w:val="26"/>
                 <w:szCs w:val="26"/>
               </w:rPr>
-              <w:t>因try with source語法的限制為要為</w:t>
-            </w:r>
-            <w:proofErr w:type="spellStart"/>
-            <w:r>
-              <w:rPr>
-                <w:rFonts w:ascii="微軟正黑體" w:eastAsia="微軟正黑體" w:hAnsi="微軟正黑體" w:cs="微軟正黑體"/>
-                <w:color w:val="000000"/>
-                <w:sz w:val="26"/>
-                <w:szCs w:val="26"/>
-              </w:rPr>
-              <w:t>AutoCloseable</w:t>
-            </w:r>
-            <w:proofErr w:type="spellEnd"/>
-            <w:r>
-              <w:rPr>
-                <w:rFonts w:ascii="微軟正黑體" w:eastAsia="微軟正黑體" w:hAnsi="微軟正黑體" w:cs="微軟正黑體"/>
-                <w:color w:val="000000"/>
-                <w:sz w:val="26"/>
-                <w:szCs w:val="26"/>
-              </w:rPr>
-              <w:t>，因此此處寫入資料後不需再加上</w:t>
-            </w:r>
-            <w:proofErr w:type="spellStart"/>
-            <w:r>
-              <w:rPr>
-                <w:rFonts w:ascii="微軟正黑體" w:eastAsia="微軟正黑體" w:hAnsi="微軟正黑體" w:cs="微軟正黑體"/>
-                <w:color w:val="000000"/>
-                <w:sz w:val="26"/>
-                <w:szCs w:val="26"/>
-              </w:rPr>
-              <w:t>writter.</w:t>
-            </w:r>
-            <w:proofErr w:type="gramStart"/>
-            <w:r>
-              <w:rPr>
-                <w:rFonts w:ascii="微軟正黑體" w:eastAsia="微軟正黑體" w:hAnsi="微軟正黑體" w:cs="微軟正黑體"/>
-                <w:color w:val="000000"/>
-                <w:sz w:val="26"/>
-                <w:szCs w:val="26"/>
-              </w:rPr>
-              <w:t>close</w:t>
-            </w:r>
-            <w:proofErr w:type="spellEnd"/>
-            <w:r>
-              <w:rPr>
-                <w:rFonts w:ascii="微軟正黑體" w:eastAsia="微軟正黑體" w:hAnsi="微軟正黑體" w:cs="微軟正黑體"/>
-                <w:color w:val="000000"/>
-                <w:sz w:val="26"/>
-                <w:szCs w:val="26"/>
-              </w:rPr>
-              <w:t>(</w:t>
-            </w:r>
-            <w:proofErr w:type="gramEnd"/>
-            <w:r>
-              <w:rPr>
-                <w:rFonts w:ascii="微軟正黑體" w:eastAsia="微軟正黑體" w:hAnsi="微軟正黑體" w:cs="微軟正黑體"/>
-                <w:color w:val="000000"/>
-                <w:sz w:val="26"/>
-                <w:szCs w:val="26"/>
-              </w:rPr>
-              <w:t>)</w:t>
+              <w:t>因try with source語法的限制為要為AutoCloseable，因此此處寫入資料後不需再加上writter.close()</w:t>
             </w:r>
           </w:p>
         </w:tc>
@@ -3618,6 +3299,7 @@
                 <w:color w:val="FFFFFF"/>
                 <w:sz w:val="26"/>
                 <w:szCs w:val="26"/>
+                <w:highlight w:val="yellow"/>
               </w:rPr>
               <w:drawing>
                 <wp:inline distT="0" distB="0" distL="0" distR="0" wp14:anchorId="54A07792" wp14:editId="2B1811FA">
@@ -3656,6 +3338,16 @@
               </w:drawing>
             </w:r>
           </w:p>
+          <w:p>
+            <w:pPr>
+              <w:rPr>
+                <w:rFonts w:ascii="微軟正黑體" w:eastAsia="微軟正黑體" w:hAnsi="微軟正黑體" w:cs="微軟正黑體" w:hint="eastAsia"/>
+                <w:color w:val="FFFFFF"/>
+                <w:sz w:val="26"/>
+                <w:szCs w:val="26"/>
+              </w:rPr>
+            </w:pPr>
+          </w:p>
         </w:tc>
       </w:tr>
       <w:tr>
@@ -3896,47 +3588,7 @@
                 <w:sz w:val="26"/>
                 <w:szCs w:val="26"/>
               </w:rPr>
-              <w:t>修改後：在</w:t>
-            </w:r>
-            <w:proofErr w:type="gramStart"/>
-            <w:r>
-              <w:rPr>
-                <w:rFonts w:ascii="微軟正黑體" w:eastAsia="微軟正黑體" w:hAnsi="微軟正黑體" w:cs="微軟正黑體"/>
-                <w:color w:val="FFFFFF"/>
-                <w:sz w:val="26"/>
-                <w:szCs w:val="26"/>
-              </w:rPr>
-              <w:t>創建字符時</w:t>
-            </w:r>
-            <w:proofErr w:type="gramEnd"/>
-            <w:r>
-              <w:rPr>
-                <w:rFonts w:ascii="微軟正黑體" w:eastAsia="微軟正黑體" w:hAnsi="微軟正黑體" w:cs="微軟正黑體"/>
-                <w:color w:val="FFFFFF"/>
-                <w:sz w:val="26"/>
-                <w:szCs w:val="26"/>
-              </w:rPr>
-              <w:t>，可以</w:t>
-            </w:r>
-            <w:proofErr w:type="gramStart"/>
-            <w:r>
-              <w:rPr>
-                <w:rFonts w:ascii="微軟正黑體" w:eastAsia="微軟正黑體" w:hAnsi="微軟正黑體" w:cs="微軟正黑體"/>
-                <w:color w:val="FFFFFF"/>
-                <w:sz w:val="26"/>
-                <w:szCs w:val="26"/>
-              </w:rPr>
-              <w:t>設定字符編碼</w:t>
-            </w:r>
-            <w:proofErr w:type="gramEnd"/>
-            <w:r>
-              <w:rPr>
-                <w:rFonts w:ascii="微軟正黑體" w:eastAsia="微軟正黑體" w:hAnsi="微軟正黑體" w:cs="微軟正黑體"/>
-                <w:color w:val="FFFFFF"/>
-                <w:sz w:val="26"/>
-                <w:szCs w:val="26"/>
-              </w:rPr>
-              <w:t>為UTF-8，另外因為code生成中的UTF-8文件未有添加BOM(byte order marker) ，而微軟office文件為有含BOM，因此JAVA產出的csv文件中中文文字就會顯示為亂碼，解決方法為在開頭加入BOM的標示</w:t>
+              <w:t>修改後：在創建字符時，可以設定字符編碼為UTF-8，另外因為code生成中的UTF-8文件未有添加BOM(byte order marker) ，而微軟office文件為有含BOM，因此JAVA產出的csv文件中中文文字就會顯示為亂碼，解決方法為在開頭加入BOM的標示</w:t>
             </w:r>
             <w:r>
               <w:rPr>
@@ -4069,22 +3721,23 @@
                 <w:color w:val="FFFFFF"/>
                 <w:sz w:val="26"/>
                 <w:szCs w:val="26"/>
+                <w:highlight w:val="yellow"/>
               </w:rPr>
               <w:drawing>
-                <wp:inline distT="0" distB="0" distL="0" distR="0" wp14:anchorId="6EF94D08" wp14:editId="6D0D0DC3">
-                  <wp:extent cx="5411940" cy="2465402"/>
+                <wp:inline distT="0" distB="0" distL="0" distR="0" wp14:anchorId="29AD695B" wp14:editId="7756F6AB">
+                  <wp:extent cx="5372100" cy="2305050"/>
                   <wp:effectExtent l="0" t="0" r="0" b="0"/>
-                  <wp:docPr id="2142933310" name="image23.png"/>
+                  <wp:docPr id="989431950" name="image13.png"/>
                   <wp:cNvGraphicFramePr/>
                   <a:graphic xmlns:a="http://schemas.openxmlformats.org/drawingml/2006/main">
                     <a:graphicData uri="http://schemas.openxmlformats.org/drawingml/2006/picture">
                       <pic:pic xmlns:pic="http://schemas.openxmlformats.org/drawingml/2006/picture">
                         <pic:nvPicPr>
-                          <pic:cNvPr id="0" name="image23.png"/>
+                          <pic:cNvPr id="0" name="image13.png"/>
                           <pic:cNvPicPr preferRelativeResize="0"/>
                         </pic:nvPicPr>
                         <pic:blipFill>
-                          <a:blip r:embed="rId27"/>
+                          <a:blip r:embed="rId26"/>
                           <a:srcRect/>
                           <a:stretch>
                             <a:fillRect/>
@@ -4093,7 +3746,7 @@
                         <pic:spPr>
                           <a:xfrm>
                             <a:off x="0" y="0"/>
-                            <a:ext cx="5411940" cy="2465402"/>
+                            <a:ext cx="5372533" cy="2305236"/>
                           </a:xfrm>
                           <a:prstGeom prst="rect">
                             <a:avLst/>
@@ -4137,7 +3790,7 @@
                           <pic:cNvPicPr preferRelativeResize="0"/>
                         </pic:nvPicPr>
                         <pic:blipFill>
-                          <a:blip r:embed="rId28"/>
+                          <a:blip r:embed="rId27"/>
                           <a:srcRect/>
                           <a:stretch>
                             <a:fillRect/>
@@ -4291,27 +3944,7 @@
                 <w:sz w:val="26"/>
                 <w:szCs w:val="26"/>
               </w:rPr>
-              <w:t>輸入非數字的值</w:t>
-            </w:r>
-            <w:proofErr w:type="gramStart"/>
-            <w:r>
-              <w:rPr>
-                <w:rFonts w:ascii="微軟正黑體" w:eastAsia="微軟正黑體" w:hAnsi="微軟正黑體" w:cs="微軟正黑體"/>
-                <w:color w:val="000000"/>
-                <w:sz w:val="26"/>
-                <w:szCs w:val="26"/>
-              </w:rPr>
-              <w:t>需要防呆</w:t>
-            </w:r>
-            <w:proofErr w:type="gramEnd"/>
-            <w:r>
-              <w:rPr>
-                <w:rFonts w:ascii="微軟正黑體" w:eastAsia="微軟正黑體" w:hAnsi="微軟正黑體" w:cs="微軟正黑體"/>
-                <w:color w:val="000000"/>
-                <w:sz w:val="26"/>
-                <w:szCs w:val="26"/>
-              </w:rPr>
-              <w:t>；scanner的關閉時機</w:t>
+              <w:t>輸入非數字的值需要防呆；scanner的關閉時機</w:t>
             </w:r>
           </w:p>
         </w:tc>
@@ -4367,7 +4000,7 @@
                           <pic:cNvPicPr preferRelativeResize="0"/>
                         </pic:nvPicPr>
                         <pic:blipFill>
-                          <a:blip r:embed="rId29"/>
+                          <a:blip r:embed="rId28"/>
                           <a:srcRect/>
                           <a:stretch>
                             <a:fillRect/>
@@ -4416,27 +4049,25 @@
                 <w:sz w:val="26"/>
                 <w:szCs w:val="26"/>
               </w:rPr>
-              <w:t>修改後：新增輸入非數字靜態驗證，</w:t>
-            </w:r>
-            <w:proofErr w:type="gramStart"/>
-            <w:r>
-              <w:rPr>
-                <w:rFonts w:ascii="微軟正黑體" w:eastAsia="微軟正黑體" w:hAnsi="微軟正黑體" w:cs="微軟正黑體"/>
-                <w:color w:val="FFFFFF"/>
-                <w:sz w:val="26"/>
-                <w:szCs w:val="26"/>
-              </w:rPr>
-              <w:t>待讀取完</w:t>
-            </w:r>
-            <w:proofErr w:type="gramEnd"/>
-            <w:r>
-              <w:rPr>
-                <w:rFonts w:ascii="微軟正黑體" w:eastAsia="微軟正黑體" w:hAnsi="微軟正黑體" w:cs="微軟正黑體"/>
-                <w:color w:val="FFFFFF"/>
-                <w:sz w:val="26"/>
-                <w:szCs w:val="26"/>
-              </w:rPr>
-              <w:t>month即可關閉scanner</w:t>
+              <w:t>修改後：新增輸入非數字靜態驗證，待讀取完month即可關閉scanner</w:t>
+            </w:r>
+            <w:r>
+              <w:rPr>
+                <w:rFonts w:ascii="微軟正黑體" w:eastAsia="微軟正黑體" w:hAnsi="微軟正黑體" w:cs="微軟正黑體" w:hint="eastAsia"/>
+                <w:color w:val="FFFFFF"/>
+                <w:sz w:val="26"/>
+                <w:szCs w:val="26"/>
+              </w:rPr>
+              <w:t>；</w:t>
+            </w:r>
+            <w:r>
+              <w:rPr>
+                <w:rFonts w:ascii="微軟正黑體" w:eastAsia="微軟正黑體" w:hAnsi="微軟正黑體" w:cs="微軟正黑體" w:hint="eastAsia"/>
+                <w:color w:val="FFFFFF"/>
+                <w:sz w:val="26"/>
+                <w:szCs w:val="26"/>
+              </w:rPr>
+              <w:t>新增system.exit 結束流程，避免跳錯</w:t>
             </w:r>
             <w:r>
               <w:rPr>
@@ -4449,28 +4080,34 @@
             </w:r>
             <w:r>
               <w:rPr>
-                <w:rFonts w:ascii="微軟正黑體" w:eastAsia="微軟正黑體" w:hAnsi="微軟正黑體" w:cs="微軟正黑體"/>
                 <w:noProof/>
+              </w:rPr>
+              <w:t xml:space="preserve"> </w:t>
+            </w:r>
+            <w:r>
+              <w:rPr>
+                <w:rFonts w:ascii="微軟正黑體" w:eastAsia="微軟正黑體" w:hAnsi="微軟正黑體" w:cs="微軟正黑體"/>
                 <w:color w:val="FFFFFF"/>
                 <w:sz w:val="26"/>
                 <w:szCs w:val="26"/>
               </w:rPr>
               <w:drawing>
-                <wp:inline distT="0" distB="0" distL="0" distR="0" wp14:anchorId="1CC080C3" wp14:editId="2018759C">
-                  <wp:extent cx="5344271" cy="2438740"/>
-                  <wp:effectExtent l="0" t="0" r="0" b="0"/>
-                  <wp:docPr id="2142933313" name="image19.png"/>
-                  <wp:cNvGraphicFramePr/>
+                <wp:inline distT="0" distB="0" distL="0" distR="0" wp14:anchorId="2C3ED087" wp14:editId="00D288F0">
+                  <wp:extent cx="5020376" cy="1991003"/>
+                  <wp:effectExtent l="0" t="0" r="8890" b="9525"/>
+                  <wp:docPr id="362206120" name="圖片 1"/>
+                  <wp:cNvGraphicFramePr>
+                    <a:graphicFrameLocks xmlns:a="http://schemas.openxmlformats.org/drawingml/2006/main" noChangeAspect="1"/>
+                  </wp:cNvGraphicFramePr>
                   <a:graphic xmlns:a="http://schemas.openxmlformats.org/drawingml/2006/main">
                     <a:graphicData uri="http://schemas.openxmlformats.org/drawingml/2006/picture">
                       <pic:pic xmlns:pic="http://schemas.openxmlformats.org/drawingml/2006/picture">
                         <pic:nvPicPr>
-                          <pic:cNvPr id="0" name="image19.png"/>
-                          <pic:cNvPicPr preferRelativeResize="0"/>
+                          <pic:cNvPr id="362206120" name=""/>
+                          <pic:cNvPicPr/>
                         </pic:nvPicPr>
                         <pic:blipFill>
-                          <a:blip r:embed="rId30"/>
-                          <a:srcRect/>
+                          <a:blip r:embed="rId29"/>
                           <a:stretch>
                             <a:fillRect/>
                           </a:stretch>
@@ -4478,12 +4115,11 @@
                         <pic:spPr>
                           <a:xfrm>
                             <a:off x="0" y="0"/>
-                            <a:ext cx="5344271" cy="2438740"/>
+                            <a:ext cx="5020376" cy="1991003"/>
                           </a:xfrm>
                           <a:prstGeom prst="rect">
                             <a:avLst/>
                           </a:prstGeom>
-                          <a:ln/>
                         </pic:spPr>
                       </pic:pic>
                     </a:graphicData>
@@ -4533,7 +4169,7 @@
                           <pic:cNvPicPr preferRelativeResize="0"/>
                         </pic:nvPicPr>
                         <pic:blipFill>
-                          <a:blip r:embed="rId31"/>
+                          <a:blip r:embed="rId30"/>
                           <a:srcRect/>
                           <a:stretch>
                             <a:fillRect/>
@@ -4687,27 +4323,7 @@
                 <w:sz w:val="26"/>
                 <w:szCs w:val="26"/>
               </w:rPr>
-              <w:t>條件不用設定最後一天</w:t>
-            </w:r>
-            <w:proofErr w:type="gramStart"/>
-            <w:r>
-              <w:rPr>
-                <w:rFonts w:ascii="微軟正黑體" w:eastAsia="微軟正黑體" w:hAnsi="微軟正黑體" w:cs="微軟正黑體"/>
-                <w:color w:val="000000"/>
-                <w:sz w:val="26"/>
-                <w:szCs w:val="26"/>
-              </w:rPr>
-              <w:t>要跳行</w:t>
-            </w:r>
-            <w:proofErr w:type="gramEnd"/>
-            <w:r>
-              <w:rPr>
-                <w:rFonts w:ascii="微軟正黑體" w:eastAsia="微軟正黑體" w:hAnsi="微軟正黑體" w:cs="微軟正黑體"/>
-                <w:color w:val="000000"/>
-                <w:sz w:val="26"/>
-                <w:szCs w:val="26"/>
-              </w:rPr>
-              <w:t>，目前條件式已經可以滿足</w:t>
+              <w:t>條件不用設定最後一天要跳行，目前條件式已經可以滿足</w:t>
             </w:r>
           </w:p>
         </w:tc>
@@ -4763,17 +4379,7 @@
                 <w:sz w:val="26"/>
                 <w:szCs w:val="26"/>
               </w:rPr>
-              <w:t>總天數可以直接以</w:t>
-            </w:r>
-            <w:proofErr w:type="spellStart"/>
-            <w:r>
-              <w:rPr>
-                <w:rFonts w:ascii="微軟正黑體" w:eastAsia="微軟正黑體" w:hAnsi="微軟正黑體" w:cs="微軟正黑體"/>
-                <w:color w:val="FFFFFF"/>
-                <w:sz w:val="26"/>
-                <w:szCs w:val="26"/>
-              </w:rPr>
-              <w:t>LocalDate.</w:t>
+              <w:t>總天數可以直接以LocalDate.</w:t>
             </w:r>
             <w:r>
               <w:rPr>
@@ -4785,35 +4391,14 @@
               </w:rPr>
               <w:t>now</w:t>
             </w:r>
-            <w:proofErr w:type="spellEnd"/>
-            <w:r>
-              <w:rPr>
-                <w:rFonts w:ascii="微軟正黑體" w:eastAsia="微軟正黑體" w:hAnsi="微軟正黑體" w:cs="微軟正黑體"/>
-                <w:color w:val="FFFFFF"/>
-                <w:sz w:val="26"/>
-                <w:szCs w:val="26"/>
-              </w:rPr>
-              <w:t>().</w:t>
-            </w:r>
-            <w:proofErr w:type="spellStart"/>
-            <w:r>
-              <w:rPr>
-                <w:rFonts w:ascii="微軟正黑體" w:eastAsia="微軟正黑體" w:hAnsi="微軟正黑體" w:cs="微軟正黑體"/>
-                <w:color w:val="FFFFFF"/>
-                <w:sz w:val="26"/>
-                <w:szCs w:val="26"/>
-              </w:rPr>
-              <w:t>lengthOfMonth</w:t>
-            </w:r>
-            <w:proofErr w:type="spellEnd"/>
-            <w:r>
-              <w:rPr>
-                <w:rFonts w:ascii="微軟正黑體" w:eastAsia="微軟正黑體" w:hAnsi="微軟正黑體" w:cs="微軟正黑體"/>
-                <w:color w:val="FFFFFF"/>
-                <w:sz w:val="26"/>
-                <w:szCs w:val="26"/>
-              </w:rPr>
-              <w:t>() 取代，若只會用到一次不用再額外設立變數</w:t>
+            <w:r>
+              <w:rPr>
+                <w:rFonts w:ascii="微軟正黑體" w:eastAsia="微軟正黑體" w:hAnsi="微軟正黑體" w:cs="微軟正黑體"/>
+                <w:color w:val="FFFFFF"/>
+                <w:sz w:val="26"/>
+                <w:szCs w:val="26"/>
+              </w:rPr>
+              <w:t>().lengthOfMonth() 取代，若只會用到一次不用再額外設立變數</w:t>
             </w:r>
           </w:p>
           <w:p>
@@ -4877,7 +4462,7 @@
                           <pic:cNvPicPr preferRelativeResize="0"/>
                         </pic:nvPicPr>
                         <pic:blipFill>
-                          <a:blip r:embed="rId32"/>
+                          <a:blip r:embed="rId31"/>
                           <a:srcRect/>
                           <a:stretch>
                             <a:fillRect/>
@@ -4913,7 +4498,7 @@
           <w:p>
             <w:pPr>
               <w:rPr>
-                <w:rFonts w:ascii="微軟正黑體" w:eastAsia="微軟正黑體" w:hAnsi="微軟正黑體" w:cs="微軟正黑體" w:hint="eastAsia"/>
+                <w:rFonts w:ascii="微軟正黑體" w:eastAsia="微軟正黑體" w:hAnsi="微軟正黑體" w:cs="微軟正黑體"/>
                 <w:color w:val="FFFFFF"/>
                 <w:sz w:val="26"/>
                 <w:szCs w:val="26"/>
@@ -4928,46 +4513,20 @@
               </w:rPr>
               <w:t>修改後：</w:t>
             </w:r>
-            <w:r>
-              <w:rPr>
-                <w:rFonts w:ascii="微軟正黑體" w:eastAsia="微軟正黑體" w:hAnsi="微軟正黑體" w:cs="微軟正黑體" w:hint="eastAsia"/>
-                <w:color w:val="FFFFFF"/>
-                <w:sz w:val="26"/>
-                <w:szCs w:val="26"/>
-              </w:rPr>
-              <w:t>新增</w:t>
-            </w:r>
-            <w:proofErr w:type="spellStart"/>
-            <w:r>
-              <w:rPr>
-                <w:rFonts w:ascii="微軟正黑體" w:eastAsia="微軟正黑體" w:hAnsi="微軟正黑體" w:cs="微軟正黑體" w:hint="eastAsia"/>
-                <w:color w:val="FFFFFF"/>
-                <w:sz w:val="26"/>
-                <w:szCs w:val="26"/>
-              </w:rPr>
-              <w:t>system.exit</w:t>
-            </w:r>
-            <w:proofErr w:type="spellEnd"/>
-            <w:r>
-              <w:rPr>
-                <w:rFonts w:ascii="微軟正黑體" w:eastAsia="微軟正黑體" w:hAnsi="微軟正黑體" w:cs="微軟正黑體" w:hint="eastAsia"/>
-                <w:color w:val="FFFFFF"/>
-                <w:sz w:val="26"/>
-                <w:szCs w:val="26"/>
-              </w:rPr>
-              <w:t xml:space="preserve"> 結束流程，避免跳錯</w:t>
-            </w:r>
-          </w:p>
-          <w:p>
-            <w:pPr>
-              <w:rPr>
-                <w:rFonts w:ascii="微軟正黑體" w:eastAsia="微軟正黑體" w:hAnsi="微軟正黑體" w:cs="微軟正黑體"/>
-                <w:color w:val="FFFFFF"/>
-                <w:sz w:val="26"/>
-                <w:szCs w:val="26"/>
-              </w:rPr>
-            </w:pPr>
-            <w:r>
+          </w:p>
+          <w:p>
+            <w:pPr>
+              <w:rPr>
+                <w:rFonts w:ascii="微軟正黑體" w:eastAsia="微軟正黑體" w:hAnsi="微軟正黑體" w:cs="微軟正黑體"/>
+                <w:color w:val="FFFFFF"/>
+                <w:sz w:val="26"/>
+                <w:szCs w:val="26"/>
+              </w:rPr>
+            </w:pPr>
+            <w:r>
+              <w:rPr>
+                <w:noProof/>
+              </w:rPr>
               <w:drawing>
                 <wp:inline distT="0" distB="0" distL="0" distR="0" wp14:anchorId="198D988A" wp14:editId="771FF45F">
                   <wp:extent cx="7239000" cy="5792566"/>
@@ -4984,7 +4543,7 @@
                           <pic:cNvPicPr/>
                         </pic:nvPicPr>
                         <pic:blipFill>
-                          <a:blip r:embed="rId33"/>
+                          <a:blip r:embed="rId32"/>
                           <a:stretch>
                             <a:fillRect/>
                           </a:stretch>
@@ -5008,7 +4567,7 @@
           <w:p>
             <w:pPr>
               <w:rPr>
-                <w:rFonts w:ascii="微軟正黑體" w:eastAsia="微軟正黑體" w:hAnsi="微軟正黑體" w:cs="微軟正黑體" w:hint="eastAsia"/>
+                <w:rFonts w:ascii="微軟正黑體" w:eastAsia="微軟正黑體" w:hAnsi="微軟正黑體" w:cs="微軟正黑體"/>
                 <w:color w:val="FFFFFF"/>
                 <w:sz w:val="26"/>
                 <w:szCs w:val="26"/>
@@ -5212,7 +4771,7 @@
                           <pic:cNvPicPr preferRelativeResize="0"/>
                         </pic:nvPicPr>
                         <pic:blipFill>
-                          <a:blip r:embed="rId34"/>
+                          <a:blip r:embed="rId33"/>
                           <a:srcRect/>
                           <a:stretch>
                             <a:fillRect/>
@@ -5295,7 +4854,7 @@
                           <pic:cNvPicPr preferRelativeResize="0"/>
                         </pic:nvPicPr>
                         <pic:blipFill>
-                          <a:blip r:embed="rId35"/>
+                          <a:blip r:embed="rId34"/>
                           <a:srcRect/>
                           <a:stretch>
                             <a:fillRect/>
@@ -5515,7 +5074,7 @@
                           <pic:cNvPicPr preferRelativeResize="0"/>
                         </pic:nvPicPr>
                         <pic:blipFill>
-                          <a:blip r:embed="rId36"/>
+                          <a:blip r:embed="rId35"/>
                           <a:srcRect/>
                           <a:stretch>
                             <a:fillRect/>
@@ -5551,37 +5110,37 @@
           <w:p>
             <w:pPr>
               <w:rPr>
+                <w:rFonts w:ascii="微軟正黑體" w:eastAsia="微軟正黑體" w:hAnsi="微軟正黑體" w:cs="微軟正黑體"/>
+                <w:color w:val="FFFFFF" w:themeColor="background1"/>
+                <w:sz w:val="26"/>
+                <w:szCs w:val="26"/>
+              </w:rPr>
+            </w:pPr>
+            <w:r>
+              <w:rPr>
+                <w:rFonts w:ascii="微軟正黑體" w:eastAsia="微軟正黑體" w:hAnsi="微軟正黑體" w:cs="微軟正黑體"/>
+                <w:color w:val="FFFFFF"/>
+                <w:sz w:val="26"/>
+                <w:szCs w:val="26"/>
+              </w:rPr>
+              <w:t>修改後：</w:t>
+            </w:r>
+            <w:r>
+              <w:rPr>
                 <w:rFonts w:ascii="微軟正黑體" w:eastAsia="微軟正黑體" w:hAnsi="微軟正黑體" w:cs="微軟正黑體" w:hint="eastAsia"/>
                 <w:color w:val="FFFFFF" w:themeColor="background1"/>
                 <w:sz w:val="26"/>
                 <w:szCs w:val="26"/>
               </w:rPr>
-            </w:pPr>
-            <w:r>
-              <w:rPr>
-                <w:rFonts w:ascii="微軟正黑體" w:eastAsia="微軟正黑體" w:hAnsi="微軟正黑體" w:cs="微軟正黑體"/>
-                <w:color w:val="FFFFFF"/>
-                <w:sz w:val="26"/>
-                <w:szCs w:val="26"/>
-              </w:rPr>
-              <w:t>修改後：</w:t>
-            </w:r>
-            <w:r>
-              <w:rPr>
-                <w:rFonts w:ascii="微軟正黑體" w:eastAsia="微軟正黑體" w:hAnsi="微軟正黑體" w:cs="微軟正黑體" w:hint="eastAsia"/>
+              <w:t>調整為</w:t>
+            </w:r>
+            <w:r>
+              <w:rPr>
+                <w:rFonts w:ascii="微軟正黑體" w:eastAsia="微軟正黑體" w:hAnsi="微軟正黑體" w:cs="微軟正黑體"/>
                 <w:color w:val="FFFFFF" w:themeColor="background1"/>
                 <w:sz w:val="26"/>
                 <w:szCs w:val="26"/>
               </w:rPr>
-              <w:t>調整為</w:t>
-            </w:r>
-            <w:r>
-              <w:rPr>
-                <w:rFonts w:ascii="微軟正黑體" w:eastAsia="微軟正黑體" w:hAnsi="微軟正黑體" w:cs="微軟正黑體"/>
-                <w:color w:val="FFFFFF" w:themeColor="background1"/>
-                <w:sz w:val="26"/>
-                <w:szCs w:val="26"/>
-              </w:rPr>
               <w:t>try with resource採用自動關閉</w:t>
             </w:r>
           </w:p>
@@ -5597,6 +5156,7 @@
             <w:r>
               <w:rPr>
                 <w:rFonts w:ascii="微軟正黑體" w:eastAsia="微軟正黑體" w:hAnsi="微軟正黑體" w:cs="微軟正黑體"/>
+                <w:noProof/>
                 <w:color w:val="FFFFFF"/>
                 <w:sz w:val="26"/>
                 <w:szCs w:val="26"/>
@@ -5617,7 +5177,7 @@
                           <pic:cNvPicPr/>
                         </pic:nvPicPr>
                         <pic:blipFill>
-                          <a:blip r:embed="rId37"/>
+                          <a:blip r:embed="rId36"/>
                           <a:stretch>
                             <a:fillRect/>
                           </a:stretch>
@@ -5785,47 +5345,7 @@
                 <w:sz w:val="26"/>
                 <w:szCs w:val="26"/>
               </w:rPr>
-              <w:t>標題判定不用放於</w:t>
-            </w:r>
-            <w:proofErr w:type="gramStart"/>
-            <w:r>
-              <w:rPr>
-                <w:rFonts w:ascii="微軟正黑體" w:eastAsia="微軟正黑體" w:hAnsi="微軟正黑體" w:cs="微軟正黑體"/>
-                <w:color w:val="000000"/>
-                <w:sz w:val="26"/>
-                <w:szCs w:val="26"/>
-              </w:rPr>
-              <w:t>迴</w:t>
-            </w:r>
-            <w:proofErr w:type="gramEnd"/>
-            <w:r>
-              <w:rPr>
-                <w:rFonts w:ascii="微軟正黑體" w:eastAsia="微軟正黑體" w:hAnsi="微軟正黑體" w:cs="微軟正黑體"/>
-                <w:color w:val="000000"/>
-                <w:sz w:val="26"/>
-                <w:szCs w:val="26"/>
-              </w:rPr>
-              <w:t>圈中，這樣會造成每讀取下一行都判定一次是否為標題，可以直接於</w:t>
-            </w:r>
-            <w:proofErr w:type="gramStart"/>
-            <w:r>
-              <w:rPr>
-                <w:rFonts w:ascii="微軟正黑體" w:eastAsia="微軟正黑體" w:hAnsi="微軟正黑體" w:cs="微軟正黑體"/>
-                <w:color w:val="000000"/>
-                <w:sz w:val="26"/>
-                <w:szCs w:val="26"/>
-              </w:rPr>
-              <w:t>迴</w:t>
-            </w:r>
-            <w:proofErr w:type="gramEnd"/>
-            <w:r>
-              <w:rPr>
-                <w:rFonts w:ascii="微軟正黑體" w:eastAsia="微軟正黑體" w:hAnsi="微軟正黑體" w:cs="微軟正黑體"/>
-                <w:color w:val="000000"/>
-                <w:sz w:val="26"/>
-                <w:szCs w:val="26"/>
-              </w:rPr>
-              <w:t>圈外宣告</w:t>
+              <w:t>標題判定不用放於迴圈中，這樣會造成每讀取下一行都判定一次是否為標題，可以直接於迴圈外宣告</w:t>
             </w:r>
           </w:p>
         </w:tc>
@@ -5885,7 +5405,7 @@
                           <pic:cNvPicPr preferRelativeResize="0"/>
                         </pic:nvPicPr>
                         <pic:blipFill>
-                          <a:blip r:embed="rId38"/>
+                          <a:blip r:embed="rId37"/>
                           <a:srcRect/>
                           <a:stretch>
                             <a:fillRect/>
@@ -5968,7 +5488,7 @@
                           <pic:cNvPicPr preferRelativeResize="0"/>
                         </pic:nvPicPr>
                         <pic:blipFill>
-                          <a:blip r:embed="rId39"/>
+                          <a:blip r:embed="rId38"/>
                           <a:srcRect/>
                           <a:stretch>
                             <a:fillRect/>
@@ -6138,39 +5658,8 @@
                 <w:sz w:val="26"/>
                 <w:szCs w:val="26"/>
               </w:rPr>
-              <w:t>排序後的資料，若要新增存在Map中且期望要有排序要採用</w:t>
-            </w:r>
-            <w:proofErr w:type="spellStart"/>
-            <w:r>
-              <w:rPr>
-                <w:rFonts w:ascii="微軟正黑體" w:eastAsia="微軟正黑體" w:hAnsi="微軟正黑體" w:cs="微軟正黑體"/>
-                <w:color w:val="000000"/>
-                <w:sz w:val="26"/>
-                <w:szCs w:val="26"/>
-              </w:rPr>
-              <w:t>TreeMap</w:t>
-            </w:r>
-            <w:proofErr w:type="spellEnd"/>
-            <w:r>
-              <w:rPr>
-                <w:rFonts w:ascii="微軟正黑體" w:eastAsia="微軟正黑體" w:hAnsi="微軟正黑體" w:cs="微軟正黑體"/>
-                <w:color w:val="000000"/>
-                <w:sz w:val="26"/>
-                <w:szCs w:val="26"/>
-              </w:rPr>
-              <w:t xml:space="preserve"> or </w:t>
-            </w:r>
-            <w:proofErr w:type="spellStart"/>
-            <w:r>
-              <w:rPr>
-                <w:rFonts w:ascii="微軟正黑體" w:eastAsia="微軟正黑體" w:hAnsi="微軟正黑體" w:cs="微軟正黑體"/>
-                <w:color w:val="000000"/>
-                <w:sz w:val="26"/>
-                <w:szCs w:val="26"/>
-              </w:rPr>
-              <w:t>LinkedHashMap</w:t>
-            </w:r>
-            <w:proofErr w:type="spellEnd"/>
+              <w:t>排序後的資料，若要新增存在Map中且期望要有排序要採用TreeMap or LinkedHashMap</w:t>
+            </w:r>
           </w:p>
         </w:tc>
         <w:tc>
@@ -6229,7 +5718,7 @@
                           <pic:cNvPicPr preferRelativeResize="0"/>
                         </pic:nvPicPr>
                         <pic:blipFill>
-                          <a:blip r:embed="rId40"/>
+                          <a:blip r:embed="rId39"/>
                           <a:srcRect/>
                           <a:stretch>
                             <a:fillRect/>
@@ -6312,7 +5801,7 @@
                           <pic:cNvPicPr preferRelativeResize="0"/>
                         </pic:nvPicPr>
                         <pic:blipFill>
-                          <a:blip r:embed="rId41"/>
+                          <a:blip r:embed="rId40"/>
                           <a:srcRect/>
                           <a:stretch>
                             <a:fillRect/>
@@ -6559,7 +6048,7 @@
                           <pic:cNvPicPr preferRelativeResize="0"/>
                         </pic:nvPicPr>
                         <pic:blipFill>
-                          <a:blip r:embed="rId42"/>
+                          <a:blip r:embed="rId41"/>
                           <a:srcRect/>
                           <a:stretch>
                             <a:fillRect/>
@@ -6642,7 +6131,7 @@
                           <pic:cNvPicPr preferRelativeResize="0"/>
                         </pic:nvPicPr>
                         <pic:blipFill>
-                          <a:blip r:embed="rId43"/>
+                          <a:blip r:embed="rId42"/>
                           <a:srcRect/>
                           <a:stretch>
                             <a:fillRect/>
@@ -6872,7 +6361,7 @@
                           <pic:cNvPicPr preferRelativeResize="0"/>
                         </pic:nvPicPr>
                         <pic:blipFill>
-                          <a:blip r:embed="rId44"/>
+                          <a:blip r:embed="rId43"/>
                           <a:srcRect/>
                           <a:stretch>
                             <a:fillRect/>
@@ -6955,7 +6444,7 @@
                           <pic:cNvPicPr preferRelativeResize="0"/>
                         </pic:nvPicPr>
                         <pic:blipFill>
-                          <a:blip r:embed="rId45"/>
+                          <a:blip r:embed="rId44"/>
                           <a:srcRect/>
                           <a:stretch>
                             <a:fillRect/>
@@ -7254,7 +6743,7 @@
                           <pic:cNvPicPr preferRelativeResize="0"/>
                         </pic:nvPicPr>
                         <pic:blipFill>
-                          <a:blip r:embed="rId46"/>
+                          <a:blip r:embed="rId45"/>
                           <a:srcRect/>
                           <a:stretch>
                             <a:fillRect/>
@@ -7410,7 +6899,7 @@
                           <pic:cNvPicPr/>
                         </pic:nvPicPr>
                         <pic:blipFill>
-                          <a:blip r:embed="rId47"/>
+                          <a:blip r:embed="rId46"/>
                           <a:stretch>
                             <a:fillRect/>
                           </a:stretch>
@@ -7463,7 +6952,7 @@
                           <pic:cNvPicPr/>
                         </pic:nvPicPr>
                         <pic:blipFill>
-                          <a:blip r:embed="rId48"/>
+                          <a:blip r:embed="rId47"/>
                           <a:stretch>
                             <a:fillRect/>
                           </a:stretch>
@@ -7702,7 +7191,7 @@
                           <pic:cNvPicPr/>
                         </pic:nvPicPr>
                         <pic:blipFill>
-                          <a:blip r:embed="rId49"/>
+                          <a:blip r:embed="rId48"/>
                           <a:stretch>
                             <a:fillRect/>
                           </a:stretch>
@@ -7809,7 +7298,7 @@
                           <pic:cNvPicPr/>
                         </pic:nvPicPr>
                         <pic:blipFill>
-                          <a:blip r:embed="rId50"/>
+                          <a:blip r:embed="rId49"/>
                           <a:stretch>
                             <a:fillRect/>
                           </a:stretch>
@@ -7863,7 +7352,7 @@
                           <pic:cNvPicPr/>
                         </pic:nvPicPr>
                         <pic:blipFill>
-                          <a:blip r:embed="rId51"/>
+                          <a:blip r:embed="rId50"/>
                           <a:stretch>
                             <a:fillRect/>
                           </a:stretch>
@@ -8102,7 +7591,7 @@
                           <pic:cNvPicPr/>
                         </pic:nvPicPr>
                         <pic:blipFill>
-                          <a:blip r:embed="rId52"/>
+                          <a:blip r:embed="rId51"/>
                           <a:stretch>
                             <a:fillRect/>
                           </a:stretch>
@@ -8191,6 +7680,7 @@
             <w:r>
               <w:rPr>
                 <w:rFonts w:ascii="微軟正黑體" w:eastAsia="微軟正黑體" w:hAnsi="微軟正黑體" w:cs="微軟正黑體"/>
+                <w:noProof/>
                 <w:color w:val="FFFFFF"/>
                 <w:sz w:val="26"/>
                 <w:szCs w:val="26"/>
@@ -8211,7 +7701,7 @@
                           <pic:cNvPicPr/>
                         </pic:nvPicPr>
                         <pic:blipFill>
-                          <a:blip r:embed="rId53"/>
+                          <a:blip r:embed="rId52"/>
                           <a:stretch>
                             <a:fillRect/>
                           </a:stretch>
@@ -8274,7 +7764,7 @@
                           <pic:cNvPicPr/>
                         </pic:nvPicPr>
                         <pic:blipFill>
-                          <a:blip r:embed="rId54"/>
+                          <a:blip r:embed="rId53"/>
                           <a:stretch>
                             <a:fillRect/>
                           </a:stretch>
@@ -8513,7 +8003,7 @@
                           <pic:cNvPicPr/>
                         </pic:nvPicPr>
                         <pic:blipFill>
-                          <a:blip r:embed="rId55"/>
+                          <a:blip r:embed="rId54"/>
                           <a:stretch>
                             <a:fillRect/>
                           </a:stretch>
@@ -8605,7 +8095,7 @@
                           <pic:cNvPicPr/>
                         </pic:nvPicPr>
                         <pic:blipFill>
-                          <a:blip r:embed="rId56"/>
+                          <a:blip r:embed="rId55"/>
                           <a:stretch>
                             <a:fillRect/>
                           </a:stretch>
@@ -8669,7 +8159,7 @@
                           <pic:cNvPicPr/>
                         </pic:nvPicPr>
                         <pic:blipFill>
-                          <a:blip r:embed="rId57"/>
+                          <a:blip r:embed="rId56"/>
                           <a:stretch>
                             <a:fillRect/>
                           </a:stretch>
@@ -8908,7 +8398,7 @@
                           <pic:cNvPicPr/>
                         </pic:nvPicPr>
                         <pic:blipFill>
-                          <a:blip r:embed="rId58"/>
+                          <a:blip r:embed="rId57"/>
                           <a:stretch>
                             <a:fillRect/>
                           </a:stretch>
@@ -9006,7 +8496,7 @@
                           <pic:cNvPicPr/>
                         </pic:nvPicPr>
                         <pic:blipFill>
-                          <a:blip r:embed="rId59"/>
+                          <a:blip r:embed="rId58"/>
                           <a:stretch>
                             <a:fillRect/>
                           </a:stretch>

</xml_diff>

<commit_message>
updated the file and CR list V4
</commit_message>
<xml_diff>
--- a/CR紀錄表/CR紀錄表_陳瑜婕_JAVA_V4.docx
+++ b/CR紀錄表/CR紀錄表_陳瑜婕_JAVA_V4.docx
@@ -1050,7 +1050,27 @@
                 <w:sz w:val="26"/>
                 <w:szCs w:val="26"/>
               </w:rPr>
-              <w:t>若只是要換行，printin()不用傳入參數即可達成</w:t>
+              <w:t>若只是要換行，</w:t>
+            </w:r>
+            <w:proofErr w:type="spellStart"/>
+            <w:r>
+              <w:rPr>
+                <w:rFonts w:ascii="微軟正黑體" w:eastAsia="微軟正黑體" w:hAnsi="微軟正黑體" w:cs="微軟正黑體"/>
+                <w:color w:val="000000"/>
+                <w:sz w:val="26"/>
+                <w:szCs w:val="26"/>
+              </w:rPr>
+              <w:t>printin</w:t>
+            </w:r>
+            <w:proofErr w:type="spellEnd"/>
+            <w:r>
+              <w:rPr>
+                <w:rFonts w:ascii="微軟正黑體" w:eastAsia="微軟正黑體" w:hAnsi="微軟正黑體" w:cs="微軟正黑體"/>
+                <w:color w:val="000000"/>
+                <w:sz w:val="26"/>
+                <w:szCs w:val="26"/>
+              </w:rPr>
+              <w:t>()不用傳入參數即可達成</w:t>
             </w:r>
           </w:p>
         </w:tc>
@@ -2271,28 +2291,65 @@
             </w:pPr>
             <w:r>
               <w:rPr>
-                <w:rFonts w:ascii="微軟正黑體" w:eastAsia="微軟正黑體" w:hAnsi="微軟正黑體" w:cs="微軟正黑體"/>
-                <w:noProof/>
+                <w:rFonts w:ascii="微軟正黑體" w:eastAsia="微軟正黑體" w:hAnsi="微軟正黑體" w:cs="微軟正黑體" w:hint="eastAsia"/>
+                <w:color w:val="FFFFFF"/>
+                <w:sz w:val="26"/>
+                <w:szCs w:val="26"/>
+              </w:rPr>
+              <w:t xml:space="preserve">c. </w:t>
+            </w:r>
+            <w:r>
+              <w:rPr>
+                <w:rFonts w:ascii="微軟正黑體" w:eastAsia="微軟正黑體" w:hAnsi="微軟正黑體" w:cs="微軟正黑體"/>
+                <w:color w:val="FFFFFF"/>
+                <w:sz w:val="26"/>
+                <w:szCs w:val="26"/>
+              </w:rPr>
+              <w:t>定義</w:t>
+            </w:r>
+            <w:r>
+              <w:rPr>
+                <w:rFonts w:ascii="微軟正黑體" w:eastAsia="微軟正黑體" w:hAnsi="微軟正黑體" w:cs="微軟正黑體" w:hint="eastAsia"/>
+                <w:color w:val="FFFFFF"/>
+                <w:sz w:val="26"/>
+                <w:szCs w:val="26"/>
+              </w:rPr>
+              <w:t>payment 與salary &amp; bonus的關聯</w:t>
+            </w:r>
+          </w:p>
+          <w:p>
+            <w:pPr>
+              <w:rPr>
+                <w:rFonts w:ascii="微軟正黑體" w:eastAsia="微軟正黑體" w:hAnsi="微軟正黑體" w:cs="微軟正黑體" w:hint="eastAsia"/>
+                <w:color w:val="FFFFFF"/>
+                <w:sz w:val="26"/>
+                <w:szCs w:val="26"/>
+              </w:rPr>
+            </w:pPr>
+            <w:r>
+              <w:rPr>
+                <w:rFonts w:ascii="微軟正黑體" w:eastAsia="微軟正黑體" w:hAnsi="微軟正黑體" w:cs="微軟正黑體"/>
                 <w:color w:val="FFFFFF"/>
                 <w:sz w:val="26"/>
                 <w:szCs w:val="26"/>
               </w:rPr>
               <w:drawing>
-                <wp:inline distT="0" distB="0" distL="0" distR="0" wp14:anchorId="4256BF1A" wp14:editId="14EE15B4">
-                  <wp:extent cx="5240571" cy="4388655"/>
-                  <wp:effectExtent l="0" t="0" r="0" b="0"/>
-                  <wp:docPr id="2142933330" name="image39.png"/>
-                  <wp:cNvGraphicFramePr/>
+                <wp:inline distT="0" distB="0" distL="0" distR="0" wp14:anchorId="2A1C7AD2" wp14:editId="650CDF6C">
+                  <wp:extent cx="7447014" cy="4403090"/>
+                  <wp:effectExtent l="0" t="0" r="1905" b="0"/>
+                  <wp:docPr id="659066096" name="圖片 1"/>
+                  <wp:cNvGraphicFramePr>
+                    <a:graphicFrameLocks xmlns:a="http://schemas.openxmlformats.org/drawingml/2006/main" noChangeAspect="1"/>
+                  </wp:cNvGraphicFramePr>
                   <a:graphic xmlns:a="http://schemas.openxmlformats.org/drawingml/2006/main">
                     <a:graphicData uri="http://schemas.openxmlformats.org/drawingml/2006/picture">
                       <pic:pic xmlns:pic="http://schemas.openxmlformats.org/drawingml/2006/picture">
                         <pic:nvPicPr>
-                          <pic:cNvPr id="0" name="image39.png"/>
-                          <pic:cNvPicPr preferRelativeResize="0"/>
+                          <pic:cNvPr id="659066096" name=""/>
+                          <pic:cNvPicPr/>
                         </pic:nvPicPr>
                         <pic:blipFill>
                           <a:blip r:embed="rId19"/>
-                          <a:srcRect/>
                           <a:stretch>
                             <a:fillRect/>
                           </a:stretch>
@@ -2300,12 +2357,11 @@
                         <pic:spPr>
                           <a:xfrm>
                             <a:off x="0" y="0"/>
-                            <a:ext cx="5240571" cy="4388655"/>
+                            <a:ext cx="7451754" cy="4405893"/>
                           </a:xfrm>
                           <a:prstGeom prst="rect">
                             <a:avLst/>
                           </a:prstGeom>
-                          <a:ln/>
                         </pic:spPr>
                       </pic:pic>
                     </a:graphicData>
@@ -2313,6 +2369,16 @@
                 </wp:inline>
               </w:drawing>
             </w:r>
+          </w:p>
+          <w:p>
+            <w:pPr>
+              <w:rPr>
+                <w:rFonts w:ascii="微軟正黑體" w:eastAsia="微軟正黑體" w:hAnsi="微軟正黑體" w:cs="微軟正黑體"/>
+                <w:color w:val="FFFFFF"/>
+                <w:sz w:val="26"/>
+                <w:szCs w:val="26"/>
+              </w:rPr>
+            </w:pPr>
             <w:r>
               <w:rPr>
                 <w:rFonts w:ascii="微軟正黑體" w:eastAsia="微軟正黑體" w:hAnsi="微軟正黑體" w:cs="微軟正黑體"/>
@@ -2955,7 +3021,47 @@
                 <w:sz w:val="26"/>
                 <w:szCs w:val="26"/>
               </w:rPr>
-              <w:t>修改後：採用instanceof 去取得Sales 中的payment ，並使用Stringbuilding串接字串</w:t>
+              <w:t>修改後：採用</w:t>
+            </w:r>
+            <w:proofErr w:type="spellStart"/>
+            <w:r>
+              <w:rPr>
+                <w:rFonts w:ascii="微軟正黑體" w:eastAsia="微軟正黑體" w:hAnsi="微軟正黑體" w:cs="微軟正黑體"/>
+                <w:color w:val="FFFFFF"/>
+                <w:sz w:val="26"/>
+                <w:szCs w:val="26"/>
+              </w:rPr>
+              <w:t>instanceof</w:t>
+            </w:r>
+            <w:proofErr w:type="spellEnd"/>
+            <w:r>
+              <w:rPr>
+                <w:rFonts w:ascii="微軟正黑體" w:eastAsia="微軟正黑體" w:hAnsi="微軟正黑體" w:cs="微軟正黑體"/>
+                <w:color w:val="FFFFFF"/>
+                <w:sz w:val="26"/>
+                <w:szCs w:val="26"/>
+              </w:rPr>
+              <w:t xml:space="preserve"> 去取得Sales 中的payment ，並使用</w:t>
+            </w:r>
+            <w:proofErr w:type="spellStart"/>
+            <w:r>
+              <w:rPr>
+                <w:rFonts w:ascii="微軟正黑體" w:eastAsia="微軟正黑體" w:hAnsi="微軟正黑體" w:cs="微軟正黑體"/>
+                <w:color w:val="FFFFFF"/>
+                <w:sz w:val="26"/>
+                <w:szCs w:val="26"/>
+              </w:rPr>
+              <w:t>Stringbuilding</w:t>
+            </w:r>
+            <w:proofErr w:type="spellEnd"/>
+            <w:r>
+              <w:rPr>
+                <w:rFonts w:ascii="微軟正黑體" w:eastAsia="微軟正黑體" w:hAnsi="微軟正黑體" w:cs="微軟正黑體"/>
+                <w:color w:val="FFFFFF"/>
+                <w:sz w:val="26"/>
+                <w:szCs w:val="26"/>
+              </w:rPr>
+              <w:t>串接字串</w:t>
             </w:r>
           </w:p>
           <w:p>
@@ -2983,7 +3089,27 @@
                 <w:sz w:val="26"/>
                 <w:szCs w:val="26"/>
               </w:rPr>
-              <w:t xml:space="preserve"> (*更新為從Sales &amp; Supervisor取getPayment() ) </w:t>
+              <w:t xml:space="preserve"> (*更新為從Sales &amp; Supervisor取</w:t>
+            </w:r>
+            <w:proofErr w:type="spellStart"/>
+            <w:r>
+              <w:rPr>
+                <w:rFonts w:ascii="微軟正黑體" w:eastAsia="微軟正黑體" w:hAnsi="微軟正黑體" w:cs="微軟正黑體" w:hint="eastAsia"/>
+                <w:color w:val="FFFFFF"/>
+                <w:sz w:val="26"/>
+                <w:szCs w:val="26"/>
+              </w:rPr>
+              <w:t>getPayment</w:t>
+            </w:r>
+            <w:proofErr w:type="spellEnd"/>
+            <w:r>
+              <w:rPr>
+                <w:rFonts w:ascii="微軟正黑體" w:eastAsia="微軟正黑體" w:hAnsi="微軟正黑體" w:cs="微軟正黑體" w:hint="eastAsia"/>
+                <w:color w:val="FFFFFF"/>
+                <w:sz w:val="26"/>
+                <w:szCs w:val="26"/>
+              </w:rPr>
+              <w:t xml:space="preserve">() ) </w:t>
             </w:r>
           </w:p>
           <w:p>
@@ -3171,7 +3297,47 @@
                 <w:sz w:val="26"/>
                 <w:szCs w:val="26"/>
               </w:rPr>
-              <w:t>因try with source語法的限制為要為AutoCloseable，因此此處寫入資料後不需再加上writter.close()</w:t>
+              <w:t>因try with source語法的限制為要為</w:t>
+            </w:r>
+            <w:proofErr w:type="spellStart"/>
+            <w:r>
+              <w:rPr>
+                <w:rFonts w:ascii="微軟正黑體" w:eastAsia="微軟正黑體" w:hAnsi="微軟正黑體" w:cs="微軟正黑體"/>
+                <w:color w:val="000000"/>
+                <w:sz w:val="26"/>
+                <w:szCs w:val="26"/>
+              </w:rPr>
+              <w:t>AutoCloseable</w:t>
+            </w:r>
+            <w:proofErr w:type="spellEnd"/>
+            <w:r>
+              <w:rPr>
+                <w:rFonts w:ascii="微軟正黑體" w:eastAsia="微軟正黑體" w:hAnsi="微軟正黑體" w:cs="微軟正黑體"/>
+                <w:color w:val="000000"/>
+                <w:sz w:val="26"/>
+                <w:szCs w:val="26"/>
+              </w:rPr>
+              <w:t>，因此此處寫入資料後不需再加上</w:t>
+            </w:r>
+            <w:proofErr w:type="spellStart"/>
+            <w:r>
+              <w:rPr>
+                <w:rFonts w:ascii="微軟正黑體" w:eastAsia="微軟正黑體" w:hAnsi="微軟正黑體" w:cs="微軟正黑體"/>
+                <w:color w:val="000000"/>
+                <w:sz w:val="26"/>
+                <w:szCs w:val="26"/>
+              </w:rPr>
+              <w:t>writter.close</w:t>
+            </w:r>
+            <w:proofErr w:type="spellEnd"/>
+            <w:r>
+              <w:rPr>
+                <w:rFonts w:ascii="微軟正黑體" w:eastAsia="微軟正黑體" w:hAnsi="微軟正黑體" w:cs="微軟正黑體"/>
+                <w:color w:val="000000"/>
+                <w:sz w:val="26"/>
+                <w:szCs w:val="26"/>
+              </w:rPr>
+              <w:t>()</w:t>
             </w:r>
           </w:p>
         </w:tc>
@@ -3341,7 +3507,7 @@
           <w:p>
             <w:pPr>
               <w:rPr>
-                <w:rFonts w:ascii="微軟正黑體" w:eastAsia="微軟正黑體" w:hAnsi="微軟正黑體" w:cs="微軟正黑體" w:hint="eastAsia"/>
+                <w:rFonts w:ascii="微軟正黑體" w:eastAsia="微軟正黑體" w:hAnsi="微軟正黑體" w:cs="微軟正黑體"/>
                 <w:color w:val="FFFFFF"/>
                 <w:sz w:val="26"/>
                 <w:szCs w:val="26"/>
@@ -4058,8 +4224,9 @@
                 <w:sz w:val="26"/>
                 <w:szCs w:val="26"/>
               </w:rPr>
-              <w:t>；</w:t>
-            </w:r>
+              <w:t>；新增</w:t>
+            </w:r>
+            <w:proofErr w:type="spellStart"/>
             <w:r>
               <w:rPr>
                 <w:rFonts w:ascii="微軟正黑體" w:eastAsia="微軟正黑體" w:hAnsi="微軟正黑體" w:cs="微軟正黑體" w:hint="eastAsia"/>
@@ -4067,7 +4234,26 @@
                 <w:sz w:val="26"/>
                 <w:szCs w:val="26"/>
               </w:rPr>
-              <w:t>新增system.exit 結束流程，避免跳錯</w:t>
+              <w:t>system.exit</w:t>
+            </w:r>
+            <w:proofErr w:type="spellEnd"/>
+            <w:r>
+              <w:rPr>
+                <w:rFonts w:ascii="微軟正黑體" w:eastAsia="微軟正黑體" w:hAnsi="微軟正黑體" w:cs="微軟正黑體" w:hint="eastAsia"/>
+                <w:color w:val="FFFFFF"/>
+                <w:sz w:val="26"/>
+                <w:szCs w:val="26"/>
+              </w:rPr>
+              <w:t xml:space="preserve"> 結束流程，避免跳錯</w:t>
+            </w:r>
+            <w:r>
+              <w:rPr>
+                <w:rFonts w:ascii="微軟正黑體" w:eastAsia="微軟正黑體" w:hAnsi="微軟正黑體" w:cs="微軟正黑體" w:hint="eastAsia"/>
+                <w:color w:val="FFFFFF"/>
+                <w:sz w:val="26"/>
+                <w:szCs w:val="26"/>
+              </w:rPr>
+              <w:t>(也可以使用return)</w:t>
             </w:r>
             <w:r>
               <w:rPr>
@@ -4087,15 +4273,16 @@
             <w:r>
               <w:rPr>
                 <w:rFonts w:ascii="微軟正黑體" w:eastAsia="微軟正黑體" w:hAnsi="微軟正黑體" w:cs="微軟正黑體"/>
+                <w:noProof/>
                 <w:color w:val="FFFFFF"/>
                 <w:sz w:val="26"/>
                 <w:szCs w:val="26"/>
               </w:rPr>
               <w:drawing>
-                <wp:inline distT="0" distB="0" distL="0" distR="0" wp14:anchorId="2C3ED087" wp14:editId="00D288F0">
-                  <wp:extent cx="5020376" cy="1991003"/>
-                  <wp:effectExtent l="0" t="0" r="8890" b="9525"/>
-                  <wp:docPr id="362206120" name="圖片 1"/>
+                <wp:inline distT="0" distB="0" distL="0" distR="0" wp14:anchorId="79457523" wp14:editId="245EC6DC">
+                  <wp:extent cx="5286375" cy="1977295"/>
+                  <wp:effectExtent l="0" t="0" r="0" b="4445"/>
+                  <wp:docPr id="365196811" name="圖片 1"/>
                   <wp:cNvGraphicFramePr>
                     <a:graphicFrameLocks xmlns:a="http://schemas.openxmlformats.org/drawingml/2006/main" noChangeAspect="1"/>
                   </wp:cNvGraphicFramePr>
@@ -4103,7 +4290,7 @@
                     <a:graphicData uri="http://schemas.openxmlformats.org/drawingml/2006/picture">
                       <pic:pic xmlns:pic="http://schemas.openxmlformats.org/drawingml/2006/picture">
                         <pic:nvPicPr>
-                          <pic:cNvPr id="362206120" name=""/>
+                          <pic:cNvPr id="365196811" name=""/>
                           <pic:cNvPicPr/>
                         </pic:nvPicPr>
                         <pic:blipFill>
@@ -4115,7 +4302,7 @@
                         <pic:spPr>
                           <a:xfrm>
                             <a:off x="0" y="0"/>
-                            <a:ext cx="5020376" cy="1991003"/>
+                            <a:ext cx="5304282" cy="1983993"/>
                           </a:xfrm>
                           <a:prstGeom prst="rect">
                             <a:avLst/>
@@ -4379,7 +4566,17 @@
                 <w:sz w:val="26"/>
                 <w:szCs w:val="26"/>
               </w:rPr>
-              <w:t>總天數可以直接以LocalDate.</w:t>
+              <w:t>總天數可以直接以</w:t>
+            </w:r>
+            <w:proofErr w:type="spellStart"/>
+            <w:r>
+              <w:rPr>
+                <w:rFonts w:ascii="微軟正黑體" w:eastAsia="微軟正黑體" w:hAnsi="微軟正黑體" w:cs="微軟正黑體"/>
+                <w:color w:val="FFFFFF"/>
+                <w:sz w:val="26"/>
+                <w:szCs w:val="26"/>
+              </w:rPr>
+              <w:t>LocalDate.</w:t>
             </w:r>
             <w:r>
               <w:rPr>
@@ -4391,14 +4588,35 @@
               </w:rPr>
               <w:t>now</w:t>
             </w:r>
-            <w:r>
-              <w:rPr>
-                <w:rFonts w:ascii="微軟正黑體" w:eastAsia="微軟正黑體" w:hAnsi="微軟正黑體" w:cs="微軟正黑體"/>
-                <w:color w:val="FFFFFF"/>
-                <w:sz w:val="26"/>
-                <w:szCs w:val="26"/>
-              </w:rPr>
-              <w:t>().lengthOfMonth() 取代，若只會用到一次不用再額外設立變數</w:t>
+            <w:proofErr w:type="spellEnd"/>
+            <w:r>
+              <w:rPr>
+                <w:rFonts w:ascii="微軟正黑體" w:eastAsia="微軟正黑體" w:hAnsi="微軟正黑體" w:cs="微軟正黑體"/>
+                <w:color w:val="FFFFFF"/>
+                <w:sz w:val="26"/>
+                <w:szCs w:val="26"/>
+              </w:rPr>
+              <w:t>().</w:t>
+            </w:r>
+            <w:proofErr w:type="spellStart"/>
+            <w:r>
+              <w:rPr>
+                <w:rFonts w:ascii="微軟正黑體" w:eastAsia="微軟正黑體" w:hAnsi="微軟正黑體" w:cs="微軟正黑體"/>
+                <w:color w:val="FFFFFF"/>
+                <w:sz w:val="26"/>
+                <w:szCs w:val="26"/>
+              </w:rPr>
+              <w:t>lengthOfMonth</w:t>
+            </w:r>
+            <w:proofErr w:type="spellEnd"/>
+            <w:r>
+              <w:rPr>
+                <w:rFonts w:ascii="微軟正黑體" w:eastAsia="微軟正黑體" w:hAnsi="微軟正黑體" w:cs="微軟正黑體"/>
+                <w:color w:val="FFFFFF"/>
+                <w:sz w:val="26"/>
+                <w:szCs w:val="26"/>
+              </w:rPr>
+              <w:t>() 取代，若只會用到一次不用再額外設立變數</w:t>
             </w:r>
           </w:p>
           <w:p>
@@ -5110,28 +5328,28 @@
           <w:p>
             <w:pPr>
               <w:rPr>
-                <w:rFonts w:ascii="微軟正黑體" w:eastAsia="微軟正黑體" w:hAnsi="微軟正黑體" w:cs="微軟正黑體"/>
-                <w:color w:val="FFFFFF" w:themeColor="background1"/>
-                <w:sz w:val="26"/>
-                <w:szCs w:val="26"/>
-              </w:rPr>
-            </w:pPr>
-            <w:r>
-              <w:rPr>
-                <w:rFonts w:ascii="微軟正黑體" w:eastAsia="微軟正黑體" w:hAnsi="微軟正黑體" w:cs="微軟正黑體"/>
-                <w:color w:val="FFFFFF"/>
-                <w:sz w:val="26"/>
-                <w:szCs w:val="26"/>
-              </w:rPr>
-              <w:t>修改後：</w:t>
-            </w:r>
-            <w:r>
-              <w:rPr>
                 <w:rFonts w:ascii="微軟正黑體" w:eastAsia="微軟正黑體" w:hAnsi="微軟正黑體" w:cs="微軟正黑體" w:hint="eastAsia"/>
                 <w:color w:val="FFFFFF" w:themeColor="background1"/>
                 <w:sz w:val="26"/>
                 <w:szCs w:val="26"/>
               </w:rPr>
+            </w:pPr>
+            <w:r>
+              <w:rPr>
+                <w:rFonts w:ascii="微軟正黑體" w:eastAsia="微軟正黑體" w:hAnsi="微軟正黑體" w:cs="微軟正黑體"/>
+                <w:color w:val="FFFFFF"/>
+                <w:sz w:val="26"/>
+                <w:szCs w:val="26"/>
+              </w:rPr>
+              <w:t>修改後：</w:t>
+            </w:r>
+            <w:r>
+              <w:rPr>
+                <w:rFonts w:ascii="微軟正黑體" w:eastAsia="微軟正黑體" w:hAnsi="微軟正黑體" w:cs="微軟正黑體" w:hint="eastAsia"/>
+                <w:color w:val="FFFFFF" w:themeColor="background1"/>
+                <w:sz w:val="26"/>
+                <w:szCs w:val="26"/>
+              </w:rPr>
               <w:t>調整為</w:t>
             </w:r>
             <w:r>
@@ -5143,29 +5361,46 @@
               </w:rPr>
               <w:t>try with resource採用自動關閉</w:t>
             </w:r>
-          </w:p>
-          <w:p>
-            <w:pPr>
-              <w:rPr>
-                <w:rFonts w:ascii="微軟正黑體" w:eastAsia="微軟正黑體" w:hAnsi="微軟正黑體" w:cs="微軟正黑體"/>
-                <w:color w:val="FFFFFF"/>
-                <w:sz w:val="26"/>
-                <w:szCs w:val="26"/>
-              </w:rPr>
-            </w:pPr>
-            <w:r>
-              <w:rPr>
-                <w:rFonts w:ascii="微軟正黑體" w:eastAsia="微軟正黑體" w:hAnsi="微軟正黑體" w:cs="微軟正黑體"/>
-                <w:noProof/>
+            <w:r>
+              <w:rPr>
+                <w:rFonts w:ascii="微軟正黑體" w:eastAsia="微軟正黑體" w:hAnsi="微軟正黑體" w:cs="微軟正黑體"/>
+                <w:color w:val="FFFFFF" w:themeColor="background1"/>
+                <w:sz w:val="26"/>
+                <w:szCs w:val="26"/>
+              </w:rPr>
+              <w:br/>
+            </w:r>
+            <w:r>
+              <w:rPr>
+                <w:rFonts w:ascii="微軟正黑體" w:eastAsia="微軟正黑體" w:hAnsi="微軟正黑體" w:cs="微軟正黑體" w:hint="eastAsia"/>
+                <w:color w:val="FFFFFF" w:themeColor="background1"/>
+                <w:sz w:val="26"/>
+                <w:szCs w:val="26"/>
+              </w:rPr>
+              <w:t>(此為執行相同事情更新使用同一個try-catch處理不額外分層)</w:t>
+            </w:r>
+          </w:p>
+          <w:p>
+            <w:pPr>
+              <w:rPr>
+                <w:rFonts w:ascii="微軟正黑體" w:eastAsia="微軟正黑體" w:hAnsi="微軟正黑體" w:cs="微軟正黑體"/>
+                <w:color w:val="FFFFFF"/>
+                <w:sz w:val="26"/>
+                <w:szCs w:val="26"/>
+              </w:rPr>
+            </w:pPr>
+            <w:r>
+              <w:rPr>
+                <w:rFonts w:ascii="微軟正黑體" w:eastAsia="微軟正黑體" w:hAnsi="微軟正黑體" w:cs="微軟正黑體"/>
                 <w:color w:val="FFFFFF"/>
                 <w:sz w:val="26"/>
                 <w:szCs w:val="26"/>
               </w:rPr>
               <w:drawing>
-                <wp:inline distT="0" distB="0" distL="0" distR="0" wp14:anchorId="52A2FA42" wp14:editId="516793F0">
-                  <wp:extent cx="8039735" cy="5189220"/>
-                  <wp:effectExtent l="0" t="0" r="0" b="0"/>
-                  <wp:docPr id="1821091639" name="圖片 1"/>
+                <wp:inline distT="0" distB="0" distL="0" distR="0" wp14:anchorId="2136A96C" wp14:editId="2AD89530">
+                  <wp:extent cx="6255662" cy="4876165"/>
+                  <wp:effectExtent l="0" t="0" r="0" b="635"/>
+                  <wp:docPr id="1331979603" name="圖片 1"/>
                   <wp:cNvGraphicFramePr>
                     <a:graphicFrameLocks xmlns:a="http://schemas.openxmlformats.org/drawingml/2006/main" noChangeAspect="1"/>
                   </wp:cNvGraphicFramePr>
@@ -5173,7 +5408,7 @@
                     <a:graphicData uri="http://schemas.openxmlformats.org/drawingml/2006/picture">
                       <pic:pic xmlns:pic="http://schemas.openxmlformats.org/drawingml/2006/picture">
                         <pic:nvPicPr>
-                          <pic:cNvPr id="1821091639" name=""/>
+                          <pic:cNvPr id="1331979603" name=""/>
                           <pic:cNvPicPr/>
                         </pic:nvPicPr>
                         <pic:blipFill>
@@ -5185,7 +5420,7 @@
                         <pic:spPr>
                           <a:xfrm>
                             <a:off x="0" y="0"/>
-                            <a:ext cx="8039735" cy="5189220"/>
+                            <a:ext cx="6258550" cy="4878416"/>
                           </a:xfrm>
                           <a:prstGeom prst="rect">
                             <a:avLst/>
@@ -5658,8 +5893,39 @@
                 <w:sz w:val="26"/>
                 <w:szCs w:val="26"/>
               </w:rPr>
-              <w:t>排序後的資料，若要新增存在Map中且期望要有排序要採用TreeMap or LinkedHashMap</w:t>
-            </w:r>
+              <w:t>排序後的資料，若要新增存在Map中且期望要有排序要採用</w:t>
+            </w:r>
+            <w:proofErr w:type="spellStart"/>
+            <w:r>
+              <w:rPr>
+                <w:rFonts w:ascii="微軟正黑體" w:eastAsia="微軟正黑體" w:hAnsi="微軟正黑體" w:cs="微軟正黑體"/>
+                <w:color w:val="000000"/>
+                <w:sz w:val="26"/>
+                <w:szCs w:val="26"/>
+              </w:rPr>
+              <w:t>TreeMap</w:t>
+            </w:r>
+            <w:proofErr w:type="spellEnd"/>
+            <w:r>
+              <w:rPr>
+                <w:rFonts w:ascii="微軟正黑體" w:eastAsia="微軟正黑體" w:hAnsi="微軟正黑體" w:cs="微軟正黑體"/>
+                <w:color w:val="000000"/>
+                <w:sz w:val="26"/>
+                <w:szCs w:val="26"/>
+              </w:rPr>
+              <w:t xml:space="preserve"> or </w:t>
+            </w:r>
+            <w:proofErr w:type="spellStart"/>
+            <w:r>
+              <w:rPr>
+                <w:rFonts w:ascii="微軟正黑體" w:eastAsia="微軟正黑體" w:hAnsi="微軟正黑體" w:cs="微軟正黑體"/>
+                <w:color w:val="000000"/>
+                <w:sz w:val="26"/>
+                <w:szCs w:val="26"/>
+              </w:rPr>
+              <w:t>LinkedHashMap</w:t>
+            </w:r>
+            <w:proofErr w:type="spellEnd"/>
           </w:p>
         </w:tc>
         <w:tc>

</xml_diff>

<commit_message>
updated the JAVA CR List V4
</commit_message>
<xml_diff>
--- a/CR紀錄表/CR紀錄表_陳瑜婕_JAVA_V4.docx
+++ b/CR紀錄表/CR紀錄表_陳瑜婕_JAVA_V4.docx
@@ -711,27 +711,7 @@
                 <w:szCs w:val="26"/>
               </w:rPr>
               <w:br/>
-              <w:t>- 超過三個字串</w:t>
-            </w:r>
-            <w:proofErr w:type="gramStart"/>
-            <w:r>
-              <w:rPr>
-                <w:rFonts w:ascii="微軟正黑體" w:eastAsia="微軟正黑體" w:hAnsi="微軟正黑體" w:cs="微軟正黑體"/>
-                <w:color w:val="000000"/>
-                <w:sz w:val="26"/>
-                <w:szCs w:val="26"/>
-              </w:rPr>
-              <w:t>串</w:t>
-            </w:r>
-            <w:proofErr w:type="gramEnd"/>
-            <w:r>
-              <w:rPr>
-                <w:rFonts w:ascii="微軟正黑體" w:eastAsia="微軟正黑體" w:hAnsi="微軟正黑體" w:cs="微軟正黑體"/>
-                <w:color w:val="000000"/>
-                <w:sz w:val="26"/>
-                <w:szCs w:val="26"/>
-              </w:rPr>
-              <w:t>接要採用StringBuilder</w:t>
+              <w:t>- 超過三個字串串接要採用StringBuilder</w:t>
             </w:r>
           </w:p>
           <w:p>
@@ -758,47 +738,7 @@
                 <w:sz w:val="26"/>
                 <w:szCs w:val="26"/>
               </w:rPr>
-              <w:t>- 字元優先採用</w:t>
-            </w:r>
-            <w:proofErr w:type="gramStart"/>
-            <w:r>
-              <w:rPr>
-                <w:rFonts w:ascii="微軟正黑體" w:eastAsia="微軟正黑體" w:hAnsi="微軟正黑體" w:cs="微軟正黑體"/>
-                <w:color w:val="000000"/>
-                <w:sz w:val="26"/>
-                <w:szCs w:val="26"/>
-              </w:rPr>
-              <w:t>’’</w:t>
-            </w:r>
-            <w:proofErr w:type="gramEnd"/>
-            <w:r>
-              <w:rPr>
-                <w:rFonts w:ascii="微軟正黑體" w:eastAsia="微軟正黑體" w:hAnsi="微軟正黑體" w:cs="微軟正黑體"/>
-                <w:color w:val="000000"/>
-                <w:sz w:val="26"/>
-                <w:szCs w:val="26"/>
-              </w:rPr>
-              <w:t>單引號，字串才是採用</w:t>
-            </w:r>
-            <w:proofErr w:type="gramStart"/>
-            <w:r>
-              <w:rPr>
-                <w:rFonts w:ascii="微軟正黑體" w:eastAsia="微軟正黑體" w:hAnsi="微軟正黑體" w:cs="微軟正黑體"/>
-                <w:color w:val="000000"/>
-                <w:sz w:val="26"/>
-                <w:szCs w:val="26"/>
-              </w:rPr>
-              <w:t>””</w:t>
-            </w:r>
-            <w:proofErr w:type="gramEnd"/>
-            <w:r>
-              <w:rPr>
-                <w:rFonts w:ascii="微軟正黑體" w:eastAsia="微軟正黑體" w:hAnsi="微軟正黑體" w:cs="微軟正黑體"/>
-                <w:color w:val="000000"/>
-                <w:sz w:val="26"/>
-                <w:szCs w:val="26"/>
-              </w:rPr>
-              <w:t>雙引號</w:t>
+              <w:t>- 字元優先採用’’單引號，字串才是採用””雙引號</w:t>
             </w:r>
           </w:p>
           <w:p>
@@ -1879,27 +1819,7 @@
                 <w:sz w:val="26"/>
                 <w:szCs w:val="26"/>
               </w:rPr>
-              <w:t>implement 會自動</w:t>
-            </w:r>
-            <w:proofErr w:type="gramStart"/>
-            <w:r>
-              <w:rPr>
-                <w:rFonts w:ascii="微軟正黑體" w:eastAsia="微軟正黑體" w:hAnsi="微軟正黑體" w:cs="微軟正黑體"/>
-                <w:color w:val="000000"/>
-                <w:sz w:val="26"/>
-                <w:szCs w:val="26"/>
-              </w:rPr>
-              <w:t>建構無參數</w:t>
-            </w:r>
-            <w:proofErr w:type="gramEnd"/>
-            <w:r>
-              <w:rPr>
-                <w:rFonts w:ascii="微軟正黑體" w:eastAsia="微軟正黑體" w:hAnsi="微軟正黑體" w:cs="微軟正黑體"/>
-                <w:color w:val="000000"/>
-                <w:sz w:val="26"/>
-                <w:szCs w:val="26"/>
-              </w:rPr>
-              <w:t>的建構子，可以等真的有此需求的時候再加上去</w:t>
+              <w:t>implement 會自動建構無參數的建構子，可以等真的有此需求的時候再加上去</w:t>
             </w:r>
           </w:p>
         </w:tc>
@@ -2007,27 +1927,7 @@
                 <w:sz w:val="26"/>
                 <w:szCs w:val="26"/>
               </w:rPr>
-              <w:t>任</w:t>
-            </w:r>
-            <w:proofErr w:type="gramStart"/>
-            <w:r>
-              <w:rPr>
-                <w:rFonts w:ascii="微軟正黑體" w:eastAsia="微軟正黑體" w:hAnsi="微軟正黑體" w:cs="微軟正黑體" w:hint="eastAsia"/>
-                <w:color w:val="FFFFFF"/>
-                <w:sz w:val="26"/>
-                <w:szCs w:val="26"/>
-              </w:rPr>
-              <w:t>一</w:t>
-            </w:r>
-            <w:proofErr w:type="gramEnd"/>
-            <w:r>
-              <w:rPr>
-                <w:rFonts w:ascii="微軟正黑體" w:eastAsia="微軟正黑體" w:hAnsi="微軟正黑體" w:cs="微軟正黑體" w:hint="eastAsia"/>
-                <w:color w:val="FFFFFF"/>
-                <w:sz w:val="26"/>
-                <w:szCs w:val="26"/>
-              </w:rPr>
-              <w:t>參數</w:t>
+              <w:t>任一參數</w:t>
             </w:r>
             <w:r>
               <w:rPr>
@@ -2239,47 +2139,7 @@
                 <w:sz w:val="26"/>
                 <w:szCs w:val="26"/>
               </w:rPr>
-              <w:t>依照題目Sales傳入的第四</w:t>
-            </w:r>
-            <w:proofErr w:type="gramStart"/>
-            <w:r>
-              <w:rPr>
-                <w:rFonts w:ascii="微軟正黑體" w:eastAsia="微軟正黑體" w:hAnsi="微軟正黑體" w:cs="微軟正黑體"/>
-                <w:color w:val="000000"/>
-                <w:sz w:val="26"/>
-                <w:szCs w:val="26"/>
-              </w:rPr>
-              <w:t>個</w:t>
-            </w:r>
-            <w:proofErr w:type="gramEnd"/>
-            <w:r>
-              <w:rPr>
-                <w:rFonts w:ascii="微軟正黑體" w:eastAsia="微軟正黑體" w:hAnsi="微軟正黑體" w:cs="微軟正黑體"/>
-                <w:color w:val="000000"/>
-                <w:sz w:val="26"/>
-                <w:szCs w:val="26"/>
-              </w:rPr>
-              <w:t>參數不是bonus為業績; 第三</w:t>
-            </w:r>
-            <w:proofErr w:type="gramStart"/>
-            <w:r>
-              <w:rPr>
-                <w:rFonts w:ascii="微軟正黑體" w:eastAsia="微軟正黑體" w:hAnsi="微軟正黑體" w:cs="微軟正黑體"/>
-                <w:color w:val="000000"/>
-                <w:sz w:val="26"/>
-                <w:szCs w:val="26"/>
-              </w:rPr>
-              <w:t>個</w:t>
-            </w:r>
-            <w:proofErr w:type="gramEnd"/>
-            <w:r>
-              <w:rPr>
-                <w:rFonts w:ascii="微軟正黑體" w:eastAsia="微軟正黑體" w:hAnsi="微軟正黑體" w:cs="微軟正黑體"/>
-                <w:color w:val="000000"/>
-                <w:sz w:val="26"/>
-                <w:szCs w:val="26"/>
-              </w:rPr>
-              <w:t xml:space="preserve">參數為salary; </w:t>
+              <w:t xml:space="preserve">依照題目Sales傳入的第四個參數不是bonus為業績; 第三個參數為salary; </w:t>
             </w:r>
           </w:p>
         </w:tc>
@@ -2472,9 +2332,8 @@
                 <w:sz w:val="26"/>
                 <w:szCs w:val="26"/>
               </w:rPr>
-              <w:t>payment 與salary &amp; bonus</w:t>
-            </w:r>
-            <w:proofErr w:type="gramStart"/>
+              <w:t>payment 與salary &amp; bonus的關聯</w:t>
+            </w:r>
             <w:r>
               <w:rPr>
                 <w:rFonts w:ascii="微軟正黑體" w:eastAsia="微軟正黑體" w:hAnsi="微軟正黑體" w:cs="微軟正黑體" w:hint="eastAsia"/>
@@ -2482,82 +2341,77 @@
                 <w:sz w:val="26"/>
                 <w:szCs w:val="26"/>
               </w:rPr>
-              <w:t>的關聯</w:t>
-            </w:r>
-            <w:r>
-              <w:rPr>
-                <w:rFonts w:ascii="微軟正黑體" w:eastAsia="微軟正黑體" w:hAnsi="微軟正黑體" w:cs="微軟正黑體" w:hint="eastAsia"/>
-                <w:color w:val="FFFFFF"/>
-                <w:sz w:val="26"/>
-                <w:szCs w:val="26"/>
-              </w:rPr>
-              <w:t xml:space="preserve"> :</w:t>
-            </w:r>
-            <w:proofErr w:type="gramEnd"/>
-            <w:r>
-              <w:rPr>
-                <w:rFonts w:ascii="微軟正黑體" w:eastAsia="微軟正黑體" w:hAnsi="微軟正黑體" w:cs="微軟正黑體" w:hint="eastAsia"/>
-                <w:color w:val="FFFFFF"/>
-                <w:sz w:val="26"/>
-                <w:szCs w:val="26"/>
-              </w:rPr>
-              <w:t xml:space="preserve"> </w:t>
-            </w:r>
-            <w:r>
-              <w:rPr>
-                <w:rFonts w:ascii="微軟正黑體" w:eastAsia="微軟正黑體" w:hAnsi="微軟正黑體" w:cs="微軟正黑體" w:hint="eastAsia"/>
-                <w:color w:val="FFFFFF"/>
-                <w:sz w:val="26"/>
-                <w:szCs w:val="26"/>
-              </w:rPr>
-              <w:t>在建構的時候</w:t>
-            </w:r>
-            <w:r>
-              <w:rPr>
-                <w:rFonts w:ascii="微軟正黑體" w:eastAsia="微軟正黑體" w:hAnsi="微軟正黑體" w:cs="微軟正黑體"/>
-                <w:color w:val="FFFFFF"/>
-                <w:sz w:val="26"/>
-                <w:szCs w:val="26"/>
-              </w:rPr>
-              <w:t>可以直接取得</w:t>
-            </w:r>
-            <w:r>
-              <w:rPr>
-                <w:rFonts w:ascii="微軟正黑體" w:eastAsia="微軟正黑體" w:hAnsi="微軟正黑體" w:cs="微軟正黑體" w:hint="eastAsia"/>
-                <w:color w:val="FFFFFF"/>
-                <w:sz w:val="26"/>
-                <w:szCs w:val="26"/>
-              </w:rPr>
-              <w:t>payment</w:t>
-            </w:r>
-            <w:r>
-              <w:rPr>
-                <w:rFonts w:ascii="微軟正黑體" w:eastAsia="微軟正黑體" w:hAnsi="微軟正黑體" w:cs="微軟正黑體" w:hint="eastAsia"/>
-                <w:color w:val="FFFFFF"/>
-                <w:sz w:val="26"/>
-                <w:szCs w:val="26"/>
-              </w:rPr>
-              <w:t xml:space="preserve"> </w:t>
-            </w:r>
-            <w:r>
-              <w:rPr>
-                <w:rFonts w:ascii="微軟正黑體" w:eastAsia="微軟正黑體" w:hAnsi="微軟正黑體" w:cs="微軟正黑體" w:hint="eastAsia"/>
-                <w:color w:val="FFFFFF"/>
-                <w:sz w:val="26"/>
-                <w:szCs w:val="26"/>
-              </w:rPr>
-              <w:t>set完成的資料，而非在get方法中才去執行加總</w:t>
-            </w:r>
-          </w:p>
-          <w:p>
-            <w:pPr>
-              <w:rPr>
-                <w:rFonts w:ascii="微軟正黑體" w:eastAsia="微軟正黑體" w:hAnsi="微軟正黑體" w:cs="微軟正黑體"/>
-                <w:color w:val="FFFFFF"/>
-                <w:sz w:val="26"/>
-                <w:szCs w:val="26"/>
-              </w:rPr>
-            </w:pPr>
+              <w:t xml:space="preserve"> : </w:t>
+            </w:r>
+            <w:r>
+              <w:rPr>
+                <w:rFonts w:ascii="微軟正黑體" w:eastAsia="微軟正黑體" w:hAnsi="微軟正黑體" w:cs="微軟正黑體"/>
+                <w:color w:val="FFFFFF"/>
+                <w:sz w:val="26"/>
+                <w:szCs w:val="26"/>
+              </w:rPr>
+              <w:t xml:space="preserve">把salary + </w:t>
+            </w:r>
+            <w:proofErr w:type="spellStart"/>
+            <w:r>
+              <w:rPr>
+                <w:rFonts w:ascii="微軟正黑體" w:eastAsia="微軟正黑體" w:hAnsi="微軟正黑體" w:cs="微軟正黑體"/>
+                <w:color w:val="FFFFFF"/>
+                <w:sz w:val="26"/>
+                <w:szCs w:val="26"/>
+              </w:rPr>
+              <w:t>this.bonus</w:t>
+            </w:r>
+            <w:proofErr w:type="spellEnd"/>
+            <w:r>
+              <w:rPr>
+                <w:rFonts w:ascii="微軟正黑體" w:eastAsia="微軟正黑體" w:hAnsi="微軟正黑體" w:cs="微軟正黑體"/>
+                <w:color w:val="FFFFFF"/>
+                <w:sz w:val="26"/>
+                <w:szCs w:val="26"/>
+              </w:rPr>
+              <w:t>的值設定給</w:t>
+            </w:r>
+            <w:proofErr w:type="spellStart"/>
+            <w:r>
+              <w:rPr>
+                <w:rFonts w:ascii="微軟正黑體" w:eastAsia="微軟正黑體" w:hAnsi="微軟正黑體" w:cs="微軟正黑體"/>
+                <w:color w:val="FFFFFF"/>
+                <w:sz w:val="26"/>
+                <w:szCs w:val="26"/>
+              </w:rPr>
+              <w:t>this.payment</w:t>
+            </w:r>
+            <w:proofErr w:type="spellEnd"/>
+            <w:r>
+              <w:rPr>
+                <w:rFonts w:ascii="微軟正黑體" w:eastAsia="微軟正黑體" w:hAnsi="微軟正黑體" w:cs="微軟正黑體"/>
+                <w:color w:val="FFFFFF"/>
+                <w:sz w:val="26"/>
+                <w:szCs w:val="26"/>
+              </w:rPr>
+              <w:t>，建構子拿到這個值直接給個個class的成員變數 (若後續有人使用</w:t>
+            </w:r>
+            <w:proofErr w:type="spellStart"/>
+            <w:r>
+              <w:rPr>
+                <w:rFonts w:ascii="微軟正黑體" w:eastAsia="微軟正黑體" w:hAnsi="微軟正黑體" w:cs="微軟正黑體"/>
+                <w:color w:val="FFFFFF"/>
+                <w:sz w:val="26"/>
+                <w:szCs w:val="26"/>
+              </w:rPr>
+              <w:t>getPpayment</w:t>
+            </w:r>
+            <w:proofErr w:type="spellEnd"/>
+            <w:r>
+              <w:rPr>
+                <w:rFonts w:ascii="微軟正黑體" w:eastAsia="微軟正黑體" w:hAnsi="微軟正黑體" w:cs="微軟正黑體"/>
+                <w:color w:val="FFFFFF"/>
+                <w:sz w:val="26"/>
+                <w:szCs w:val="26"/>
+              </w:rPr>
+              <w:t>()方法就可以直接取得payment變數的值)</w:t>
+            </w:r>
             <w:r>
               <w:rPr>
                 <w:rFonts w:ascii="微軟正黑體" w:eastAsia="微軟正黑體" w:hAnsi="微軟正黑體" w:cs="微軟正黑體"/>
@@ -2566,10 +2420,10 @@
                 <w:szCs w:val="26"/>
               </w:rPr>
               <w:drawing>
-                <wp:inline distT="0" distB="0" distL="0" distR="0" wp14:anchorId="4D44CF17" wp14:editId="7F63DDEE">
-                  <wp:extent cx="4957841" cy="4219575"/>
-                  <wp:effectExtent l="0" t="0" r="0" b="0"/>
-                  <wp:docPr id="200259442" name="圖片 1"/>
+                <wp:inline distT="0" distB="0" distL="0" distR="0" wp14:anchorId="588FEA14" wp14:editId="74360C5F">
+                  <wp:extent cx="5915399" cy="3514725"/>
+                  <wp:effectExtent l="0" t="0" r="9525" b="0"/>
+                  <wp:docPr id="1757904212" name="圖片 1"/>
                   <wp:cNvGraphicFramePr>
                     <a:graphicFrameLocks xmlns:a="http://schemas.openxmlformats.org/drawingml/2006/main" noChangeAspect="1"/>
                   </wp:cNvGraphicFramePr>
@@ -2577,7 +2431,7 @@
                     <a:graphicData uri="http://schemas.openxmlformats.org/drawingml/2006/picture">
                       <pic:pic xmlns:pic="http://schemas.openxmlformats.org/drawingml/2006/picture">
                         <pic:nvPicPr>
-                          <pic:cNvPr id="200259442" name=""/>
+                          <pic:cNvPr id="1757904212" name=""/>
                           <pic:cNvPicPr/>
                         </pic:nvPicPr>
                         <pic:blipFill>
@@ -2589,7 +2443,7 @@
                         <pic:spPr>
                           <a:xfrm>
                             <a:off x="0" y="0"/>
-                            <a:ext cx="4969287" cy="4229317"/>
+                            <a:ext cx="5925354" cy="3520640"/>
                           </a:xfrm>
                           <a:prstGeom prst="rect">
                             <a:avLst/>
@@ -2610,7 +2464,7 @@
                 <w:szCs w:val="26"/>
               </w:rPr>
               <w:drawing>
-                <wp:inline distT="0" distB="0" distL="0" distR="0" wp14:anchorId="14AE3C78" wp14:editId="7B5284E2">
+                <wp:inline distT="0" distB="0" distL="0" distR="0" wp14:anchorId="14AE3C78" wp14:editId="64AEDA47">
                   <wp:extent cx="2048161" cy="1876687"/>
                   <wp:effectExtent l="0" t="0" r="0" b="0"/>
                   <wp:docPr id="2142933331" name="image34.png"/>
@@ -3170,27 +3024,7 @@
                 <w:sz w:val="26"/>
                 <w:szCs w:val="26"/>
               </w:rPr>
-              <w:t>修改前：超過三個字串</w:t>
-            </w:r>
-            <w:proofErr w:type="gramStart"/>
-            <w:r>
-              <w:rPr>
-                <w:rFonts w:ascii="微軟正黑體" w:eastAsia="微軟正黑體" w:hAnsi="微軟正黑體" w:cs="微軟正黑體"/>
-                <w:color w:val="FFFFFF"/>
-                <w:sz w:val="26"/>
-                <w:szCs w:val="26"/>
-              </w:rPr>
-              <w:t>串</w:t>
-            </w:r>
-            <w:proofErr w:type="gramEnd"/>
-            <w:r>
-              <w:rPr>
-                <w:rFonts w:ascii="微軟正黑體" w:eastAsia="微軟正黑體" w:hAnsi="微軟正黑體" w:cs="微軟正黑體"/>
-                <w:color w:val="FFFFFF"/>
-                <w:sz w:val="26"/>
-                <w:szCs w:val="26"/>
-              </w:rPr>
-              <w:t>接要採用StringBuilder</w:t>
+              <w:t>修改前：超過三個字串串接要採用StringBuilder</w:t>
             </w:r>
           </w:p>
           <w:p>
@@ -3332,27 +3166,7 @@
                 <w:sz w:val="26"/>
                 <w:szCs w:val="26"/>
               </w:rPr>
-              <w:t>** try-catch邏輯: 若第一筆資料成功寫入，第二筆資料失敗，會直接進入catch區域，跳脫此</w:t>
-            </w:r>
-            <w:proofErr w:type="gramStart"/>
-            <w:r>
-              <w:rPr>
-                <w:rFonts w:ascii="微軟正黑體" w:eastAsia="微軟正黑體" w:hAnsi="微軟正黑體" w:cs="微軟正黑體"/>
-                <w:color w:val="FFFFFF"/>
-                <w:sz w:val="26"/>
-                <w:szCs w:val="26"/>
-              </w:rPr>
-              <w:t>迴</w:t>
-            </w:r>
-            <w:proofErr w:type="gramEnd"/>
-            <w:r>
-              <w:rPr>
-                <w:rFonts w:ascii="微軟正黑體" w:eastAsia="微軟正黑體" w:hAnsi="微軟正黑體" w:cs="微軟正黑體"/>
-                <w:color w:val="FFFFFF"/>
-                <w:sz w:val="26"/>
-                <w:szCs w:val="26"/>
-              </w:rPr>
-              <w:t>圈，不會再寫入後續的資料</w:t>
+              <w:t>** try-catch邏輯: 若第一筆資料成功寫入，第二筆資料失敗，會直接進入catch區域，跳脫此迴圈，不會再寫入後續的資料</w:t>
             </w:r>
             <w:r>
               <w:rPr>
@@ -3599,9 +3413,9 @@
                 <w:sz w:val="26"/>
                 <w:szCs w:val="26"/>
               </w:rPr>
-              <w:t>writter.</w:t>
-            </w:r>
-            <w:proofErr w:type="gramStart"/>
+              <w:t>writter.close</w:t>
+            </w:r>
+            <w:proofErr w:type="spellEnd"/>
             <w:r>
               <w:rPr>
                 <w:rFonts w:ascii="微軟正黑體" w:eastAsia="微軟正黑體" w:hAnsi="微軟正黑體" w:cs="微軟正黑體"/>
@@ -3609,27 +3423,7 @@
                 <w:sz w:val="26"/>
                 <w:szCs w:val="26"/>
               </w:rPr>
-              <w:t>close</w:t>
-            </w:r>
-            <w:proofErr w:type="spellEnd"/>
-            <w:r>
-              <w:rPr>
-                <w:rFonts w:ascii="微軟正黑體" w:eastAsia="微軟正黑體" w:hAnsi="微軟正黑體" w:cs="微軟正黑體"/>
-                <w:color w:val="000000"/>
-                <w:sz w:val="26"/>
-                <w:szCs w:val="26"/>
-              </w:rPr>
-              <w:t>(</w:t>
-            </w:r>
-            <w:proofErr w:type="gramEnd"/>
-            <w:r>
-              <w:rPr>
-                <w:rFonts w:ascii="微軟正黑體" w:eastAsia="微軟正黑體" w:hAnsi="微軟正黑體" w:cs="微軟正黑體"/>
-                <w:color w:val="000000"/>
-                <w:sz w:val="26"/>
-                <w:szCs w:val="26"/>
-              </w:rPr>
-              <w:t>)</w:t>
+              <w:t>()</w:t>
             </w:r>
           </w:p>
         </w:tc>
@@ -4046,47 +3840,7 @@
                 <w:sz w:val="26"/>
                 <w:szCs w:val="26"/>
               </w:rPr>
-              <w:t>修改後：在</w:t>
-            </w:r>
-            <w:proofErr w:type="gramStart"/>
-            <w:r>
-              <w:rPr>
-                <w:rFonts w:ascii="微軟正黑體" w:eastAsia="微軟正黑體" w:hAnsi="微軟正黑體" w:cs="微軟正黑體"/>
-                <w:color w:val="FFFFFF"/>
-                <w:sz w:val="26"/>
-                <w:szCs w:val="26"/>
-              </w:rPr>
-              <w:t>創建字符時</w:t>
-            </w:r>
-            <w:proofErr w:type="gramEnd"/>
-            <w:r>
-              <w:rPr>
-                <w:rFonts w:ascii="微軟正黑體" w:eastAsia="微軟正黑體" w:hAnsi="微軟正黑體" w:cs="微軟正黑體"/>
-                <w:color w:val="FFFFFF"/>
-                <w:sz w:val="26"/>
-                <w:szCs w:val="26"/>
-              </w:rPr>
-              <w:t>，可以</w:t>
-            </w:r>
-            <w:proofErr w:type="gramStart"/>
-            <w:r>
-              <w:rPr>
-                <w:rFonts w:ascii="微軟正黑體" w:eastAsia="微軟正黑體" w:hAnsi="微軟正黑體" w:cs="微軟正黑體"/>
-                <w:color w:val="FFFFFF"/>
-                <w:sz w:val="26"/>
-                <w:szCs w:val="26"/>
-              </w:rPr>
-              <w:t>設定字符編碼</w:t>
-            </w:r>
-            <w:proofErr w:type="gramEnd"/>
-            <w:r>
-              <w:rPr>
-                <w:rFonts w:ascii="微軟正黑體" w:eastAsia="微軟正黑體" w:hAnsi="微軟正黑體" w:cs="微軟正黑體"/>
-                <w:color w:val="FFFFFF"/>
-                <w:sz w:val="26"/>
-                <w:szCs w:val="26"/>
-              </w:rPr>
-              <w:t>為UTF-8，另外因為code生成中的UTF-8文件未有添加BOM(byte order marker) ，而微軟office文件為有含BOM，因此JAVA產出的csv文件中中文文字就會顯示為亂碼，解決方法為在開頭加入BOM的標示</w:t>
+              <w:t>修改後：在創建字符時，可以設定字符編碼為UTF-8，另外因為code生成中的UTF-8文件未有添加BOM(byte order marker) ，而微軟office文件為有含BOM，因此JAVA產出的csv文件中中文文字就會顯示為亂碼，解決方法為在開頭加入BOM的標示</w:t>
             </w:r>
             <w:r>
               <w:rPr>
@@ -4442,27 +4196,7 @@
                 <w:sz w:val="26"/>
                 <w:szCs w:val="26"/>
               </w:rPr>
-              <w:t>輸入非數字的值</w:t>
-            </w:r>
-            <w:proofErr w:type="gramStart"/>
-            <w:r>
-              <w:rPr>
-                <w:rFonts w:ascii="微軟正黑體" w:eastAsia="微軟正黑體" w:hAnsi="微軟正黑體" w:cs="微軟正黑體"/>
-                <w:color w:val="000000"/>
-                <w:sz w:val="26"/>
-                <w:szCs w:val="26"/>
-              </w:rPr>
-              <w:t>需要防呆</w:t>
-            </w:r>
-            <w:proofErr w:type="gramEnd"/>
-            <w:r>
-              <w:rPr>
-                <w:rFonts w:ascii="微軟正黑體" w:eastAsia="微軟正黑體" w:hAnsi="微軟正黑體" w:cs="微軟正黑體"/>
-                <w:color w:val="000000"/>
-                <w:sz w:val="26"/>
-                <w:szCs w:val="26"/>
-              </w:rPr>
-              <w:t>；scanner的關閉時機</w:t>
+              <w:t>輸入非數字的值需要防呆；scanner的關閉時機</w:t>
             </w:r>
           </w:p>
         </w:tc>
@@ -4567,27 +4301,7 @@
                 <w:sz w:val="26"/>
                 <w:szCs w:val="26"/>
               </w:rPr>
-              <w:t>修改後：新增輸入非數字靜態驗證，</w:t>
-            </w:r>
-            <w:proofErr w:type="gramStart"/>
-            <w:r>
-              <w:rPr>
-                <w:rFonts w:ascii="微軟正黑體" w:eastAsia="微軟正黑體" w:hAnsi="微軟正黑體" w:cs="微軟正黑體"/>
-                <w:color w:val="FFFFFF"/>
-                <w:sz w:val="26"/>
-                <w:szCs w:val="26"/>
-              </w:rPr>
-              <w:t>待讀取完</w:t>
-            </w:r>
-            <w:proofErr w:type="gramEnd"/>
-            <w:r>
-              <w:rPr>
-                <w:rFonts w:ascii="微軟正黑體" w:eastAsia="微軟正黑體" w:hAnsi="微軟正黑體" w:cs="微軟正黑體"/>
-                <w:color w:val="FFFFFF"/>
-                <w:sz w:val="26"/>
-                <w:szCs w:val="26"/>
-              </w:rPr>
-              <w:t>month即可關閉scanner</w:t>
+              <w:t>修改後：新增輸入非數字靜態驗證，待讀取完month即可關閉scanner</w:t>
             </w:r>
             <w:r>
               <w:rPr>
@@ -4882,27 +4596,7 @@
                 <w:sz w:val="26"/>
                 <w:szCs w:val="26"/>
               </w:rPr>
-              <w:t>條件不用設定最後一天</w:t>
-            </w:r>
-            <w:proofErr w:type="gramStart"/>
-            <w:r>
-              <w:rPr>
-                <w:rFonts w:ascii="微軟正黑體" w:eastAsia="微軟正黑體" w:hAnsi="微軟正黑體" w:cs="微軟正黑體"/>
-                <w:color w:val="000000"/>
-                <w:sz w:val="26"/>
-                <w:szCs w:val="26"/>
-              </w:rPr>
-              <w:t>要跳行</w:t>
-            </w:r>
-            <w:proofErr w:type="gramEnd"/>
-            <w:r>
-              <w:rPr>
-                <w:rFonts w:ascii="微軟正黑體" w:eastAsia="微軟正黑體" w:hAnsi="微軟正黑體" w:cs="微軟正黑體"/>
-                <w:color w:val="000000"/>
-                <w:sz w:val="26"/>
-                <w:szCs w:val="26"/>
-              </w:rPr>
-              <w:t>，目前條件式已經可以滿足</w:t>
+              <w:t>條件不用設定最後一天要跳行，目前條件式已經可以滿足</w:t>
             </w:r>
           </w:p>
         </w:tc>
@@ -5805,47 +5499,7 @@
                 <w:sz w:val="26"/>
                 <w:szCs w:val="26"/>
               </w:rPr>
-              <w:t>使用同一</w:t>
-            </w:r>
-            <w:proofErr w:type="gramStart"/>
-            <w:r>
-              <w:rPr>
-                <w:rFonts w:ascii="微軟正黑體" w:eastAsia="微軟正黑體" w:hAnsi="微軟正黑體" w:cs="微軟正黑體" w:hint="eastAsia"/>
-                <w:color w:val="FFFFFF" w:themeColor="background1"/>
-                <w:sz w:val="26"/>
-                <w:szCs w:val="26"/>
-              </w:rPr>
-              <w:t>個</w:t>
-            </w:r>
-            <w:proofErr w:type="gramEnd"/>
-            <w:r>
-              <w:rPr>
-                <w:rFonts w:ascii="微軟正黑體" w:eastAsia="微軟正黑體" w:hAnsi="微軟正黑體" w:cs="微軟正黑體" w:hint="eastAsia"/>
-                <w:color w:val="FFFFFF" w:themeColor="background1"/>
-                <w:sz w:val="26"/>
-                <w:szCs w:val="26"/>
-              </w:rPr>
-              <w:t>try-catch處理</w:t>
-            </w:r>
-            <w:proofErr w:type="gramStart"/>
-            <w:r>
-              <w:rPr>
-                <w:rFonts w:ascii="微軟正黑體" w:eastAsia="微軟正黑體" w:hAnsi="微軟正黑體" w:cs="微軟正黑體" w:hint="eastAsia"/>
-                <w:color w:val="FFFFFF" w:themeColor="background1"/>
-                <w:sz w:val="26"/>
-                <w:szCs w:val="26"/>
-              </w:rPr>
-              <w:t>不</w:t>
-            </w:r>
-            <w:proofErr w:type="gramEnd"/>
-            <w:r>
-              <w:rPr>
-                <w:rFonts w:ascii="微軟正黑體" w:eastAsia="微軟正黑體" w:hAnsi="微軟正黑體" w:cs="微軟正黑體" w:hint="eastAsia"/>
-                <w:color w:val="FFFFFF" w:themeColor="background1"/>
-                <w:sz w:val="26"/>
-                <w:szCs w:val="26"/>
-              </w:rPr>
-              <w:t>額外分層)</w:t>
+              <w:t>使用同一個try-catch處理不額外分層)</w:t>
             </w:r>
           </w:p>
           <w:p>
@@ -6049,47 +5703,7 @@
                 <w:sz w:val="26"/>
                 <w:szCs w:val="26"/>
               </w:rPr>
-              <w:t>標題判定不用放於</w:t>
-            </w:r>
-            <w:proofErr w:type="gramStart"/>
-            <w:r>
-              <w:rPr>
-                <w:rFonts w:ascii="微軟正黑體" w:eastAsia="微軟正黑體" w:hAnsi="微軟正黑體" w:cs="微軟正黑體"/>
-                <w:color w:val="000000"/>
-                <w:sz w:val="26"/>
-                <w:szCs w:val="26"/>
-              </w:rPr>
-              <w:t>迴</w:t>
-            </w:r>
-            <w:proofErr w:type="gramEnd"/>
-            <w:r>
-              <w:rPr>
-                <w:rFonts w:ascii="微軟正黑體" w:eastAsia="微軟正黑體" w:hAnsi="微軟正黑體" w:cs="微軟正黑體"/>
-                <w:color w:val="000000"/>
-                <w:sz w:val="26"/>
-                <w:szCs w:val="26"/>
-              </w:rPr>
-              <w:t>圈中，這樣會造成每讀取下一行都判定一次是否為標題，可以直接於</w:t>
-            </w:r>
-            <w:proofErr w:type="gramStart"/>
-            <w:r>
-              <w:rPr>
-                <w:rFonts w:ascii="微軟正黑體" w:eastAsia="微軟正黑體" w:hAnsi="微軟正黑體" w:cs="微軟正黑體"/>
-                <w:color w:val="000000"/>
-                <w:sz w:val="26"/>
-                <w:szCs w:val="26"/>
-              </w:rPr>
-              <w:t>迴</w:t>
-            </w:r>
-            <w:proofErr w:type="gramEnd"/>
-            <w:r>
-              <w:rPr>
-                <w:rFonts w:ascii="微軟正黑體" w:eastAsia="微軟正黑體" w:hAnsi="微軟正黑體" w:cs="微軟正黑體"/>
-                <w:color w:val="000000"/>
-                <w:sz w:val="26"/>
-                <w:szCs w:val="26"/>
-              </w:rPr>
-              <w:t>圈外宣告</w:t>
+              <w:t>標題判定不用放於迴圈中，這樣會造成每讀取下一行都判定一次是否為標題，可以直接於迴圈外宣告</w:t>
             </w:r>
           </w:p>
         </w:tc>

</xml_diff>